<commit_message>
Modified for rule helper
</commit_message>
<xml_diff>
--- a/exercises/Exercise2/Helper.docx
+++ b/exercises/Exercise2/Helper.docx
@@ -1,160 +1,7 @@
 
 <file path=word/document.xml><?xml version="1.0" encoding="utf-8"?>
-<w:document xmlns:wpc="http://schemas.microsoft.com/office/word/2010/wordprocessingCanvas" xmlns:cx="http://schemas.microsoft.com/office/drawing/2014/chartex" xmlns:cx1="http://schemas.microsoft.com/office/drawing/2015/9/8/chartex" xmlns:cx2="http://schemas.microsoft.com/office/drawing/2015/10/21/chartex" xmlns:cx3="http://schemas.microsoft.com/office/drawing/2016/5/9/chartex" xmlns:cx4="http://schemas.microsoft.com/office/drawing/2016/5/10/chartex" xmlns:cx5="http://schemas.microsoft.com/office/drawing/2016/5/11/chartex" xmlns:cx6="http://schemas.microsoft.com/office/drawing/2016/5/12/chartex" xmlns:cx7="http://schemas.microsoft.com/office/drawing/2016/5/13/chartex" xmlns:cx8="http://schemas.microsoft.com/office/drawing/2016/5/14/chartex" xmlns:mc="http://schemas.openxmlformats.org/markup-compatibility/2006" xmlns:aink="http://schemas.microsoft.com/office/drawing/2016/ink" xmlns:am3d="http://schemas.microsoft.com/office/drawing/2017/model3d" xmlns:o="urn:schemas-microsoft-com:office:office" xmlns:r="http://schemas.openxmlformats.org/officeDocument/2006/relationships" xmlns:m="http://schemas.openxmlformats.org/officeDocument/2006/math" xmlns:v="urn:schemas-microsoft-com:vml" xmlns:wp14="http://schemas.microsoft.com/office/word/2010/wordprocessingDrawing" xmlns:wp="http://schemas.openxmlformats.org/drawingml/2006/wordprocessingDrawing" xmlns:w10="urn:schemas-microsoft-com:office:word" xmlns:w="http://schemas.openxmlformats.org/wordprocessingml/2006/main" xmlns:w14="http://schemas.microsoft.com/office/word/2010/wordml" xmlns:w15="http://schemas.microsoft.com/office/word/2012/wordml" xmlns:w16cid="http://schemas.microsoft.com/office/word/2016/wordml/cid" xmlns:w16se="http://schemas.microsoft.com/office/word/2015/wordml/symex" xmlns:wpg="http://schemas.microsoft.com/office/word/2010/wordprocessingGroup" xmlns:wpi="http://schemas.microsoft.com/office/word/2010/wordprocessingInk" xmlns:wne="http://schemas.microsoft.com/office/word/2006/wordml" xmlns:wps="http://schemas.microsoft.com/office/word/2010/wordprocessingShape" mc:Ignorable="w14 w15 w16se w16cid wp14">
+<w:document xmlns:wpc="http://schemas.microsoft.com/office/word/2010/wordprocessingCanvas" xmlns:cx="http://schemas.microsoft.com/office/drawing/2014/chartex" xmlns:cx1="http://schemas.microsoft.com/office/drawing/2015/9/8/chartex" xmlns:cx2="http://schemas.microsoft.com/office/drawing/2015/10/21/chartex" xmlns:cx3="http://schemas.microsoft.com/office/drawing/2016/5/9/chartex" xmlns:cx4="http://schemas.microsoft.com/office/drawing/2016/5/10/chartex" xmlns:cx5="http://schemas.microsoft.com/office/drawing/2016/5/11/chartex" xmlns:cx6="http://schemas.microsoft.com/office/drawing/2016/5/12/chartex" xmlns:cx7="http://schemas.microsoft.com/office/drawing/2016/5/13/chartex" xmlns:cx8="http://schemas.microsoft.com/office/drawing/2016/5/14/chartex" xmlns:mc="http://schemas.openxmlformats.org/markup-compatibility/2006" xmlns:aink="http://schemas.microsoft.com/office/drawing/2016/ink" xmlns:am3d="http://schemas.microsoft.com/office/drawing/2017/model3d" xmlns:o="urn:schemas-microsoft-com:office:office" xmlns:r="http://schemas.openxmlformats.org/officeDocument/2006/relationships" xmlns:m="http://schemas.openxmlformats.org/officeDocument/2006/math" xmlns:v="urn:schemas-microsoft-com:vml" xmlns:wp14="http://schemas.microsoft.com/office/word/2010/wordprocessingDrawing" xmlns:wp="http://schemas.openxmlformats.org/drawingml/2006/wordprocessingDrawing" xmlns:w10="urn:schemas-microsoft-com:office:word" xmlns:w="http://schemas.openxmlformats.org/wordprocessingml/2006/main" xmlns:w14="http://schemas.microsoft.com/office/word/2010/wordml" xmlns:w15="http://schemas.microsoft.com/office/word/2012/wordml" xmlns:w16cex="http://schemas.microsoft.com/office/word/2018/wordml/cex" xmlns:w16cid="http://schemas.microsoft.com/office/word/2016/wordml/cid" xmlns:w16="http://schemas.microsoft.com/office/word/2018/wordml" xmlns:w16se="http://schemas.microsoft.com/office/word/2015/wordml/symex" xmlns:wpg="http://schemas.microsoft.com/office/word/2010/wordprocessingGroup" xmlns:wpi="http://schemas.microsoft.com/office/word/2010/wordprocessingInk" xmlns:wne="http://schemas.microsoft.com/office/word/2006/wordml" xmlns:wps="http://schemas.microsoft.com/office/word/2010/wordprocessingShape" mc:Ignorable="w14 w15 w16se w16cid w16 w16cex wp14">
   <w:body>
-    <w:p>
-      <w:pPr>
-        <w:tabs>
-          <w:tab w:val="left" w:pos="566"/>
-          <w:tab w:val="left" w:pos="1133"/>
-          <w:tab w:val="left" w:pos="1700"/>
-          <w:tab w:val="left" w:pos="2267"/>
-          <w:tab w:val="left" w:pos="2834"/>
-          <w:tab w:val="left" w:pos="3401"/>
-          <w:tab w:val="left" w:pos="3968"/>
-          <w:tab w:val="left" w:pos="4535"/>
-          <w:tab w:val="left" w:pos="5102"/>
-          <w:tab w:val="left" w:pos="5669"/>
-          <w:tab w:val="left" w:pos="6236"/>
-          <w:tab w:val="left" w:pos="6803"/>
-        </w:tabs>
-        <w:autoSpaceDE w:val="0"/>
-        <w:autoSpaceDN w:val="0"/>
-        <w:adjustRightInd w:val="0"/>
-        <w:rPr>
-          <w:rFonts w:ascii="Helvetica" w:hAnsi="Helvetica" w:cs="Helvetica"/>
-          <w:b/>
-          <w:bCs/>
-        </w:rPr>
-      </w:pPr>
-      <w:r>
-        <w:rPr>
-          <w:rFonts w:ascii="Helvetica" w:hAnsi="Helvetica" w:cs="Helvetica"/>
-          <w:b/>
-          <w:bCs/>
-        </w:rPr>
-        <w:t xml:space="preserve">Business Rules </w:t>
-      </w:r>
-      <w:r>
-        <w:rPr>
-          <w:rFonts w:ascii="Helvetica" w:hAnsi="Helvetica" w:cs="Helvetica"/>
-          <w:b/>
-          <w:bCs/>
-        </w:rPr>
-        <w:t>E</w:t>
-      </w:r>
-      <w:r>
-        <w:rPr>
-          <w:rFonts w:ascii="Helvetica" w:hAnsi="Helvetica" w:cs="Helvetica"/>
-          <w:b/>
-          <w:bCs/>
-        </w:rPr>
-        <w:t>ditor</w:t>
-      </w:r>
-      <w:r>
-        <w:rPr>
-          <w:rFonts w:ascii="Helvetica" w:hAnsi="Helvetica" w:cs="Helvetica"/>
-          <w:b/>
-          <w:bCs/>
-        </w:rPr>
-        <w:t xml:space="preserve"> URL</w:t>
-      </w:r>
-      <w:r>
-        <w:rPr>
-          <w:rFonts w:ascii="Helvetica" w:hAnsi="Helvetica" w:cs="Helvetica"/>
-          <w:b/>
-          <w:bCs/>
-        </w:rPr>
-        <w:t>:</w:t>
-      </w:r>
-    </w:p>
-    <w:p>
-      <w:pPr>
-        <w:autoSpaceDE w:val="0"/>
-        <w:autoSpaceDN w:val="0"/>
-        <w:adjustRightInd w:val="0"/>
-        <w:ind w:right="-720"/>
-        <w:rPr>
-          <w:rFonts w:ascii="Helvetica" w:hAnsi="Helvetica" w:cs="Helvetica"/>
-        </w:rPr>
-      </w:pPr>
-      <w:hyperlink w:history="1" r:id="rId9">
-        <w:r>
-          <w:rPr>
-            <w:rFonts w:ascii="Helvetica" w:hAnsi="Helvetica" w:cs="Helvetica"/>
-            <w:color w:val="666666"/>
-            <w:sz w:val="20"/>
-            <w:szCs w:val="20"/>
-            <w:u w:val="single" w:color="666666"/>
-          </w:rPr>
-          <w:t>https://sapintelligentbpm-us10-training-businessappsflp-approuter.cfapps.us10.hana.ondemand.com/comsapbpmrule.ruleeditor/index.html#//Projects</w:t>
-        </w:r>
-      </w:hyperlink>
-    </w:p>
-    <w:p>
-      <w:pPr>
-        <w:autoSpaceDE w:val="0"/>
-        <w:autoSpaceDN w:val="0"/>
-        <w:adjustRightInd w:val="0"/>
-        <w:ind w:right="-720"/>
-        <w:rPr>
-          <w:rFonts w:ascii="Helvetica" w:hAnsi="Helvetica" w:cs="Helvetica"/>
-        </w:rPr>
-      </w:pPr>
-    </w:p>
-    <w:p>
-      <w:pPr>
-        <w:autoSpaceDE w:val="0"/>
-        <w:autoSpaceDN w:val="0"/>
-        <w:adjustRightInd w:val="0"/>
-        <w:ind w:right="-720"/>
-        <w:rPr>
-          <w:lang w:val="en-US"/>
-        </w:rPr>
-      </w:pPr>
-      <w:r>
-        <w:rPr>
-          <w:lang w:val="en-US"/>
-        </w:rPr>
-        <w:t>Username</w:t>
-      </w:r>
-      <w:r>
-        <w:rPr>
-          <w:rFonts w:ascii="Helvetica" w:hAnsi="Helvetica" w:cs="Helvetica"/>
-        </w:rPr>
-        <w:t xml:space="preserve">: </w:t>
-      </w:r>
-      <w:r>
-        <w:rPr>
-          <w:lang w:val="en-US"/>
-        </w:rPr>
-        <w:t>ibpmuserXXX</w:t>
-      </w:r>
-    </w:p>
-    <w:p>
-      <w:pPr>
-        <w:autoSpaceDE w:val="0"/>
-        <w:autoSpaceDN w:val="0"/>
-        <w:adjustRightInd w:val="0"/>
-        <w:ind w:right="-720"/>
-        <w:rPr>
-          <w:lang w:val="en-US"/>
-        </w:rPr>
-      </w:pPr>
-      <w:r>
-        <w:rPr>
-          <w:lang w:val="en-US"/>
-        </w:rPr>
-        <w:t xml:space="preserve">Password: </w:t>
-      </w:r>
-      <w:r>
-        <w:rPr>
-          <w:lang w:val="en-US"/>
-        </w:rPr>
-        <w:t>&lt;as given by tour trainer&gt;</w:t>
-      </w:r>
-    </w:p>
-    <w:p/>
     <w:p>
       <w:pPr>
         <w:rPr>
@@ -176,8 +23,6 @@
         </w:rPr>
         <w:br/>
       </w:r>
-      <w:bookmarkStart w:name="_GoBack" w:id="0"/>
-      <w:bookmarkEnd w:id="0"/>
     </w:p>
     <w:p>
       <w:r>
@@ -188,12 +33,12 @@
       <w:tblPr>
         <w:tblW w:w="7020" w:type="dxa"/>
         <w:tblBorders>
-          <w:top w:val="single" w:color="auto" w:sz="8" w:space="0"/>
-          <w:left w:val="single" w:color="auto" w:sz="8" w:space="0"/>
-          <w:bottom w:val="single" w:color="auto" w:sz="8" w:space="0"/>
-          <w:right w:val="single" w:color="auto" w:sz="8" w:space="0"/>
-          <w:insideH w:val="single" w:color="auto" w:sz="4" w:space="0"/>
-          <w:insideV w:val="single" w:color="auto" w:sz="4" w:space="0"/>
+          <w:top w:val="single" w:sz="8" w:space="0" w:color="auto"/>
+          <w:left w:val="single" w:sz="8" w:space="0" w:color="auto"/>
+          <w:bottom w:val="single" w:sz="8" w:space="0" w:color="auto"/>
+          <w:right w:val="single" w:sz="8" w:space="0" w:color="auto"/>
+          <w:insideH w:val="single" w:sz="4" w:space="0" w:color="auto"/>
+          <w:insideV w:val="single" w:sz="4" w:space="0" w:color="auto"/>
         </w:tblBorders>
         <w:tblLayout w:type="fixed"/>
         <w:tblLook w:val="0000" w:firstRow="0" w:lastRow="0" w:firstColumn="0" w:lastColumn="0" w:noHBand="0" w:noVBand="0"/>
@@ -213,10 +58,10 @@
           <w:tcPr>
             <w:tcW w:w="1754" w:type="dxa"/>
             <w:tcBorders>
-              <w:top w:val="single" w:color="808080" w:sz="8" w:space="0"/>
-              <w:left w:val="single" w:color="808080" w:sz="8" w:space="0"/>
-              <w:bottom w:val="single" w:color="808080" w:sz="8" w:space="0"/>
-              <w:right w:val="single" w:color="808080" w:sz="8" w:space="0"/>
+              <w:top w:val="single" w:sz="8" w:space="0" w:color="808080"/>
+              <w:left w:val="single" w:sz="8" w:space="0" w:color="808080"/>
+              <w:bottom w:val="single" w:sz="8" w:space="0" w:color="808080"/>
+              <w:right w:val="single" w:sz="8" w:space="0" w:color="808080"/>
             </w:tcBorders>
             <w:shd w:val="clear" w:color="auto" w:fill="auto"/>
             <w:vAlign w:val="center"/>
@@ -229,7 +74,7 @@
                 <w:bCs w:val="0"/>
               </w:rPr>
             </w:pPr>
-            <w:bookmarkStart w:name="class_BorderTable_1" w:id="1"/>
+            <w:bookmarkStart w:id="0" w:name="class_BorderTable_1"/>
             <w:r>
               <w:rPr>
                 <w:b/>
@@ -243,10 +88,10 @@
           <w:tcPr>
             <w:tcW w:w="1754" w:type="dxa"/>
             <w:tcBorders>
-              <w:top w:val="single" w:color="808080" w:sz="8" w:space="0"/>
-              <w:left w:val="single" w:color="808080" w:sz="8" w:space="0"/>
-              <w:bottom w:val="single" w:color="808080" w:sz="8" w:space="0"/>
-              <w:right w:val="single" w:color="808080" w:sz="8" w:space="0"/>
+              <w:top w:val="single" w:sz="8" w:space="0" w:color="808080"/>
+              <w:left w:val="single" w:sz="8" w:space="0" w:color="808080"/>
+              <w:bottom w:val="single" w:sz="8" w:space="0" w:color="808080"/>
+              <w:right w:val="single" w:sz="8" w:space="0" w:color="808080"/>
             </w:tcBorders>
             <w:shd w:val="clear" w:color="auto" w:fill="auto"/>
             <w:vAlign w:val="center"/>
@@ -272,10 +117,10 @@
           <w:tcPr>
             <w:tcW w:w="1615" w:type="dxa"/>
             <w:tcBorders>
-              <w:top w:val="single" w:color="808080" w:sz="8" w:space="0"/>
-              <w:left w:val="single" w:color="808080" w:sz="8" w:space="0"/>
-              <w:bottom w:val="single" w:color="808080" w:sz="8" w:space="0"/>
-              <w:right w:val="single" w:color="808080" w:sz="8" w:space="0"/>
+              <w:top w:val="single" w:sz="8" w:space="0" w:color="808080"/>
+              <w:left w:val="single" w:sz="8" w:space="0" w:color="808080"/>
+              <w:bottom w:val="single" w:sz="8" w:space="0" w:color="808080"/>
+              <w:right w:val="single" w:sz="8" w:space="0" w:color="808080"/>
             </w:tcBorders>
             <w:shd w:val="clear" w:color="auto" w:fill="auto"/>
             <w:vAlign w:val="center"/>
@@ -301,10 +146,10 @@
           <w:tcPr>
             <w:tcW w:w="1897" w:type="dxa"/>
             <w:tcBorders>
-              <w:top w:val="single" w:color="808080" w:sz="8" w:space="0"/>
-              <w:left w:val="single" w:color="808080" w:sz="8" w:space="0"/>
-              <w:bottom w:val="single" w:color="808080" w:sz="8" w:space="0"/>
-              <w:right w:val="single" w:color="808080" w:sz="8" w:space="0"/>
+              <w:top w:val="single" w:sz="8" w:space="0" w:color="808080"/>
+              <w:left w:val="single" w:sz="8" w:space="0" w:color="808080"/>
+              <w:bottom w:val="single" w:sz="8" w:space="0" w:color="808080"/>
+              <w:right w:val="single" w:sz="8" w:space="0" w:color="808080"/>
             </w:tcBorders>
             <w:shd w:val="clear" w:color="auto" w:fill="auto"/>
             <w:vAlign w:val="center"/>
@@ -335,10 +180,10 @@
           <w:tcPr>
             <w:tcW w:w="1754" w:type="dxa"/>
             <w:tcBorders>
-              <w:top w:val="single" w:color="808080" w:sz="8" w:space="0"/>
-              <w:left w:val="single" w:color="808080" w:sz="8" w:space="0"/>
-              <w:bottom w:val="single" w:color="808080" w:sz="8" w:space="0"/>
-              <w:right w:val="single" w:color="808080" w:sz="8" w:space="0"/>
+              <w:top w:val="single" w:sz="8" w:space="0" w:color="808080"/>
+              <w:left w:val="single" w:sz="8" w:space="0" w:color="808080"/>
+              <w:bottom w:val="single" w:sz="8" w:space="0" w:color="808080"/>
+              <w:right w:val="single" w:sz="8" w:space="0" w:color="808080"/>
             </w:tcBorders>
             <w:shd w:val="clear" w:color="auto" w:fill="auto"/>
             <w:vAlign w:val="center"/>
@@ -359,10 +204,10 @@
           <w:tcPr>
             <w:tcW w:w="1754" w:type="dxa"/>
             <w:tcBorders>
-              <w:top w:val="single" w:color="808080" w:sz="8" w:space="0"/>
-              <w:left w:val="single" w:color="808080" w:sz="8" w:space="0"/>
-              <w:bottom w:val="single" w:color="808080" w:sz="8" w:space="0"/>
-              <w:right w:val="single" w:color="808080" w:sz="8" w:space="0"/>
+              <w:top w:val="single" w:sz="8" w:space="0" w:color="808080"/>
+              <w:left w:val="single" w:sz="8" w:space="0" w:color="808080"/>
+              <w:bottom w:val="single" w:sz="8" w:space="0" w:color="808080"/>
+              <w:right w:val="single" w:sz="8" w:space="0" w:color="808080"/>
             </w:tcBorders>
             <w:shd w:val="clear" w:color="auto" w:fill="auto"/>
             <w:vAlign w:val="center"/>
@@ -380,10 +225,10 @@
           <w:tcPr>
             <w:tcW w:w="1615" w:type="dxa"/>
             <w:tcBorders>
-              <w:top w:val="single" w:color="808080" w:sz="8" w:space="0"/>
-              <w:left w:val="single" w:color="808080" w:sz="8" w:space="0"/>
-              <w:bottom w:val="single" w:color="808080" w:sz="8" w:space="0"/>
-              <w:right w:val="single" w:color="808080" w:sz="8" w:space="0"/>
+              <w:top w:val="single" w:sz="8" w:space="0" w:color="808080"/>
+              <w:left w:val="single" w:sz="8" w:space="0" w:color="808080"/>
+              <w:bottom w:val="single" w:sz="8" w:space="0" w:color="808080"/>
+              <w:right w:val="single" w:sz="8" w:space="0" w:color="808080"/>
             </w:tcBorders>
             <w:shd w:val="clear" w:color="auto" w:fill="auto"/>
             <w:vAlign w:val="center"/>
@@ -404,10 +249,10 @@
           <w:tcPr>
             <w:tcW w:w="1897" w:type="dxa"/>
             <w:tcBorders>
-              <w:top w:val="single" w:color="808080" w:sz="8" w:space="0"/>
-              <w:left w:val="single" w:color="808080" w:sz="8" w:space="0"/>
-              <w:bottom w:val="single" w:color="808080" w:sz="8" w:space="0"/>
-              <w:right w:val="single" w:color="808080" w:sz="8" w:space="0"/>
+              <w:top w:val="single" w:sz="8" w:space="0" w:color="808080"/>
+              <w:left w:val="single" w:sz="8" w:space="0" w:color="808080"/>
+              <w:bottom w:val="single" w:sz="8" w:space="0" w:color="808080"/>
+              <w:right w:val="single" w:sz="8" w:space="0" w:color="808080"/>
             </w:tcBorders>
             <w:shd w:val="clear" w:color="auto" w:fill="auto"/>
             <w:vAlign w:val="center"/>
@@ -430,10 +275,10 @@
           <w:tcPr>
             <w:tcW w:w="1754" w:type="dxa"/>
             <w:tcBorders>
-              <w:top w:val="single" w:color="808080" w:sz="8" w:space="0"/>
-              <w:left w:val="single" w:color="808080" w:sz="8" w:space="0"/>
-              <w:bottom w:val="single" w:color="808080" w:sz="8" w:space="0"/>
-              <w:right w:val="single" w:color="808080" w:sz="8" w:space="0"/>
+              <w:top w:val="single" w:sz="8" w:space="0" w:color="808080"/>
+              <w:left w:val="single" w:sz="8" w:space="0" w:color="808080"/>
+              <w:bottom w:val="single" w:sz="8" w:space="0" w:color="808080"/>
+              <w:right w:val="single" w:sz="8" w:space="0" w:color="808080"/>
             </w:tcBorders>
             <w:shd w:val="clear" w:color="auto" w:fill="auto"/>
             <w:vAlign w:val="center"/>
@@ -454,10 +299,10 @@
           <w:tcPr>
             <w:tcW w:w="1754" w:type="dxa"/>
             <w:tcBorders>
-              <w:top w:val="single" w:color="808080" w:sz="8" w:space="0"/>
-              <w:left w:val="single" w:color="808080" w:sz="8" w:space="0"/>
-              <w:bottom w:val="single" w:color="808080" w:sz="8" w:space="0"/>
-              <w:right w:val="single" w:color="808080" w:sz="8" w:space="0"/>
+              <w:top w:val="single" w:sz="8" w:space="0" w:color="808080"/>
+              <w:left w:val="single" w:sz="8" w:space="0" w:color="808080"/>
+              <w:bottom w:val="single" w:sz="8" w:space="0" w:color="808080"/>
+              <w:right w:val="single" w:sz="8" w:space="0" w:color="808080"/>
             </w:tcBorders>
             <w:shd w:val="clear" w:color="auto" w:fill="auto"/>
             <w:vAlign w:val="center"/>
@@ -475,10 +320,10 @@
           <w:tcPr>
             <w:tcW w:w="1615" w:type="dxa"/>
             <w:tcBorders>
-              <w:top w:val="single" w:color="808080" w:sz="8" w:space="0"/>
-              <w:left w:val="single" w:color="808080" w:sz="8" w:space="0"/>
-              <w:bottom w:val="single" w:color="808080" w:sz="8" w:space="0"/>
-              <w:right w:val="single" w:color="808080" w:sz="8" w:space="0"/>
+              <w:top w:val="single" w:sz="8" w:space="0" w:color="808080"/>
+              <w:left w:val="single" w:sz="8" w:space="0" w:color="808080"/>
+              <w:bottom w:val="single" w:sz="8" w:space="0" w:color="808080"/>
+              <w:right w:val="single" w:sz="8" w:space="0" w:color="808080"/>
             </w:tcBorders>
             <w:shd w:val="clear" w:color="auto" w:fill="auto"/>
             <w:vAlign w:val="center"/>
@@ -499,10 +344,10 @@
           <w:tcPr>
             <w:tcW w:w="1897" w:type="dxa"/>
             <w:tcBorders>
-              <w:top w:val="single" w:color="808080" w:sz="8" w:space="0"/>
-              <w:left w:val="single" w:color="808080" w:sz="8" w:space="0"/>
-              <w:bottom w:val="single" w:color="808080" w:sz="8" w:space="0"/>
-              <w:right w:val="single" w:color="808080" w:sz="8" w:space="0"/>
+              <w:top w:val="single" w:sz="8" w:space="0" w:color="808080"/>
+              <w:left w:val="single" w:sz="8" w:space="0" w:color="808080"/>
+              <w:bottom w:val="single" w:sz="8" w:space="0" w:color="808080"/>
+              <w:right w:val="single" w:sz="8" w:space="0" w:color="808080"/>
             </w:tcBorders>
             <w:shd w:val="clear" w:color="auto" w:fill="auto"/>
             <w:vAlign w:val="center"/>
@@ -525,31 +370,33 @@
           <w:tcPr>
             <w:tcW w:w="1754" w:type="dxa"/>
             <w:tcBorders>
-              <w:top w:val="single" w:color="808080" w:sz="8" w:space="0"/>
-              <w:left w:val="single" w:color="808080" w:sz="8" w:space="0"/>
-              <w:bottom w:val="single" w:color="808080" w:sz="8" w:space="0"/>
-              <w:right w:val="single" w:color="808080" w:sz="8" w:space="0"/>
-            </w:tcBorders>
-            <w:shd w:val="clear" w:color="auto" w:fill="auto"/>
-            <w:vAlign w:val="center"/>
-          </w:tcPr>
-          <w:p>
-            <w:pPr>
-              <w:pStyle w:val="p"/>
-            </w:pPr>
+              <w:top w:val="single" w:sz="8" w:space="0" w:color="808080"/>
+              <w:left w:val="single" w:sz="8" w:space="0" w:color="808080"/>
+              <w:bottom w:val="single" w:sz="8" w:space="0" w:color="808080"/>
+              <w:right w:val="single" w:sz="8" w:space="0" w:color="808080"/>
+            </w:tcBorders>
+            <w:shd w:val="clear" w:color="auto" w:fill="auto"/>
+            <w:vAlign w:val="center"/>
+          </w:tcPr>
+          <w:p>
+            <w:pPr>
+              <w:pStyle w:val="p"/>
+            </w:pPr>
+            <w:proofErr w:type="spellStart"/>
             <w:r>
               <w:t>TotalCost</w:t>
             </w:r>
+            <w:proofErr w:type="spellEnd"/>
           </w:p>
         </w:tc>
         <w:tc>
           <w:tcPr>
             <w:tcW w:w="1754" w:type="dxa"/>
             <w:tcBorders>
-              <w:top w:val="single" w:color="808080" w:sz="8" w:space="0"/>
-              <w:left w:val="single" w:color="808080" w:sz="8" w:space="0"/>
-              <w:bottom w:val="single" w:color="808080" w:sz="8" w:space="0"/>
-              <w:right w:val="single" w:color="808080" w:sz="8" w:space="0"/>
+              <w:top w:val="single" w:sz="8" w:space="0" w:color="808080"/>
+              <w:left w:val="single" w:sz="8" w:space="0" w:color="808080"/>
+              <w:bottom w:val="single" w:sz="8" w:space="0" w:color="808080"/>
+              <w:right w:val="single" w:sz="8" w:space="0" w:color="808080"/>
             </w:tcBorders>
             <w:shd w:val="clear" w:color="auto" w:fill="auto"/>
             <w:vAlign w:val="center"/>
@@ -567,10 +414,10 @@
           <w:tcPr>
             <w:tcW w:w="1615" w:type="dxa"/>
             <w:tcBorders>
-              <w:top w:val="single" w:color="808080" w:sz="8" w:space="0"/>
-              <w:left w:val="single" w:color="808080" w:sz="8" w:space="0"/>
-              <w:bottom w:val="single" w:color="808080" w:sz="8" w:space="0"/>
-              <w:right w:val="single" w:color="808080" w:sz="8" w:space="0"/>
+              <w:top w:val="single" w:sz="8" w:space="0" w:color="808080"/>
+              <w:left w:val="single" w:sz="8" w:space="0" w:color="808080"/>
+              <w:bottom w:val="single" w:sz="8" w:space="0" w:color="808080"/>
+              <w:right w:val="single" w:sz="8" w:space="0" w:color="808080"/>
             </w:tcBorders>
             <w:shd w:val="clear" w:color="auto" w:fill="auto"/>
             <w:vAlign w:val="center"/>
@@ -588,10 +435,10 @@
           <w:tcPr>
             <w:tcW w:w="1897" w:type="dxa"/>
             <w:tcBorders>
-              <w:top w:val="single" w:color="808080" w:sz="8" w:space="0"/>
-              <w:left w:val="single" w:color="808080" w:sz="8" w:space="0"/>
-              <w:bottom w:val="single" w:color="808080" w:sz="8" w:space="0"/>
-              <w:right w:val="single" w:color="808080" w:sz="8" w:space="0"/>
+              <w:top w:val="single" w:sz="8" w:space="0" w:color="808080"/>
+              <w:left w:val="single" w:sz="8" w:space="0" w:color="808080"/>
+              <w:bottom w:val="single" w:sz="8" w:space="0" w:color="808080"/>
+              <w:right w:val="single" w:sz="8" w:space="0" w:color="808080"/>
             </w:tcBorders>
             <w:shd w:val="clear" w:color="auto" w:fill="auto"/>
             <w:vAlign w:val="center"/>
@@ -606,24 +453,24 @@
           </w:p>
         </w:tc>
       </w:tr>
-      <w:bookmarkEnd w:id="1"/>
+      <w:bookmarkEnd w:id="0"/>
     </w:tbl>
     <w:p/>
     <w:p>
       <w:r>
-        <w:t>Step 15: Create &amp; Configure Data Object Attributes: Approvers</w:t>
+        <w:t>Create &amp; Configure Data Object Attributes: Approvers</w:t>
       </w:r>
     </w:p>
     <w:tbl>
       <w:tblPr>
         <w:tblW w:w="0" w:type="auto"/>
         <w:tblBorders>
-          <w:top w:val="single" w:color="auto" w:sz="8" w:space="0"/>
-          <w:left w:val="single" w:color="auto" w:sz="8" w:space="0"/>
-          <w:bottom w:val="single" w:color="auto" w:sz="8" w:space="0"/>
-          <w:right w:val="single" w:color="auto" w:sz="8" w:space="0"/>
-          <w:insideH w:val="single" w:color="auto" w:sz="4" w:space="0"/>
-          <w:insideV w:val="single" w:color="auto" w:sz="4" w:space="0"/>
+          <w:top w:val="single" w:sz="8" w:space="0" w:color="auto"/>
+          <w:left w:val="single" w:sz="8" w:space="0" w:color="auto"/>
+          <w:bottom w:val="single" w:sz="8" w:space="0" w:color="auto"/>
+          <w:right w:val="single" w:sz="8" w:space="0" w:color="auto"/>
+          <w:insideH w:val="single" w:sz="4" w:space="0" w:color="auto"/>
+          <w:insideV w:val="single" w:sz="4" w:space="0" w:color="auto"/>
         </w:tblBorders>
         <w:tblLayout w:type="fixed"/>
         <w:tblLook w:val="0000" w:firstRow="0" w:lastRow="0" w:firstColumn="0" w:lastColumn="0" w:noHBand="0" w:noVBand="0"/>
@@ -642,10 +489,10 @@
           <w:tcPr>
             <w:tcW w:w="1833" w:type="dxa"/>
             <w:tcBorders>
-              <w:top w:val="single" w:color="808080" w:sz="8" w:space="0"/>
-              <w:left w:val="single" w:color="808080" w:sz="8" w:space="0"/>
-              <w:bottom w:val="single" w:color="808080" w:sz="8" w:space="0"/>
-              <w:right w:val="single" w:color="808080" w:sz="8" w:space="0"/>
+              <w:top w:val="single" w:sz="8" w:space="0" w:color="808080"/>
+              <w:left w:val="single" w:sz="8" w:space="0" w:color="808080"/>
+              <w:bottom w:val="single" w:sz="8" w:space="0" w:color="808080"/>
+              <w:right w:val="single" w:sz="8" w:space="0" w:color="808080"/>
             </w:tcBorders>
             <w:shd w:val="clear" w:color="auto" w:fill="auto"/>
             <w:vAlign w:val="center"/>
@@ -658,7 +505,7 @@
                 <w:bCs w:val="0"/>
               </w:rPr>
             </w:pPr>
-            <w:bookmarkStart w:name="class_BorderTable_2" w:id="2"/>
+            <w:bookmarkStart w:id="1" w:name="class_BorderTable_2"/>
             <w:r>
               <w:rPr>
                 <w:b/>
@@ -672,10 +519,10 @@
           <w:tcPr>
             <w:tcW w:w="2552" w:type="dxa"/>
             <w:tcBorders>
-              <w:top w:val="single" w:color="808080" w:sz="8" w:space="0"/>
-              <w:left w:val="single" w:color="808080" w:sz="8" w:space="0"/>
-              <w:bottom w:val="single" w:color="808080" w:sz="8" w:space="0"/>
-              <w:right w:val="single" w:color="808080" w:sz="8" w:space="0"/>
+              <w:top w:val="single" w:sz="8" w:space="0" w:color="808080"/>
+              <w:left w:val="single" w:sz="8" w:space="0" w:color="808080"/>
+              <w:bottom w:val="single" w:sz="8" w:space="0" w:color="808080"/>
+              <w:right w:val="single" w:sz="8" w:space="0" w:color="808080"/>
             </w:tcBorders>
             <w:shd w:val="clear" w:color="auto" w:fill="auto"/>
             <w:vAlign w:val="center"/>
@@ -701,10 +548,10 @@
           <w:tcPr>
             <w:tcW w:w="3543" w:type="dxa"/>
             <w:tcBorders>
-              <w:top w:val="single" w:color="808080" w:sz="8" w:space="0"/>
-              <w:left w:val="single" w:color="808080" w:sz="8" w:space="0"/>
-              <w:bottom w:val="single" w:color="808080" w:sz="8" w:space="0"/>
-              <w:right w:val="single" w:color="808080" w:sz="8" w:space="0"/>
+              <w:top w:val="single" w:sz="8" w:space="0" w:color="808080"/>
+              <w:left w:val="single" w:sz="8" w:space="0" w:color="808080"/>
+              <w:bottom w:val="single" w:sz="8" w:space="0" w:color="808080"/>
+              <w:right w:val="single" w:sz="8" w:space="0" w:color="808080"/>
             </w:tcBorders>
             <w:shd w:val="clear" w:color="auto" w:fill="auto"/>
             <w:vAlign w:val="center"/>
@@ -730,10 +577,10 @@
           <w:tcPr>
             <w:tcW w:w="1134" w:type="dxa"/>
             <w:tcBorders>
-              <w:top w:val="single" w:color="808080" w:sz="8" w:space="0"/>
-              <w:left w:val="single" w:color="808080" w:sz="8" w:space="0"/>
-              <w:bottom w:val="single" w:color="808080" w:sz="8" w:space="0"/>
-              <w:right w:val="single" w:color="808080" w:sz="8" w:space="0"/>
+              <w:top w:val="single" w:sz="8" w:space="0" w:color="808080"/>
+              <w:left w:val="single" w:sz="8" w:space="0" w:color="808080"/>
+              <w:bottom w:val="single" w:sz="8" w:space="0" w:color="808080"/>
+              <w:right w:val="single" w:sz="8" w:space="0" w:color="808080"/>
             </w:tcBorders>
             <w:shd w:val="clear" w:color="auto" w:fill="auto"/>
             <w:vAlign w:val="center"/>
@@ -761,10 +608,10 @@
           <w:tcPr>
             <w:tcW w:w="1833" w:type="dxa"/>
             <w:tcBorders>
-              <w:top w:val="single" w:color="808080" w:sz="8" w:space="0"/>
-              <w:left w:val="single" w:color="808080" w:sz="8" w:space="0"/>
-              <w:bottom w:val="single" w:color="808080" w:sz="8" w:space="0"/>
-              <w:right w:val="single" w:color="808080" w:sz="8" w:space="0"/>
+              <w:top w:val="single" w:sz="8" w:space="0" w:color="808080"/>
+              <w:left w:val="single" w:sz="8" w:space="0" w:color="808080"/>
+              <w:bottom w:val="single" w:sz="8" w:space="0" w:color="808080"/>
+              <w:right w:val="single" w:sz="8" w:space="0" w:color="808080"/>
             </w:tcBorders>
             <w:shd w:val="clear" w:color="auto" w:fill="auto"/>
             <w:vAlign w:val="center"/>
@@ -785,10 +632,10 @@
           <w:tcPr>
             <w:tcW w:w="2552" w:type="dxa"/>
             <w:tcBorders>
-              <w:top w:val="single" w:color="808080" w:sz="8" w:space="0"/>
-              <w:left w:val="single" w:color="808080" w:sz="8" w:space="0"/>
-              <w:bottom w:val="single" w:color="808080" w:sz="8" w:space="0"/>
-              <w:right w:val="single" w:color="808080" w:sz="8" w:space="0"/>
+              <w:top w:val="single" w:sz="8" w:space="0" w:color="808080"/>
+              <w:left w:val="single" w:sz="8" w:space="0" w:color="808080"/>
+              <w:bottom w:val="single" w:sz="8" w:space="0" w:color="808080"/>
+              <w:right w:val="single" w:sz="8" w:space="0" w:color="808080"/>
             </w:tcBorders>
             <w:shd w:val="clear" w:color="auto" w:fill="auto"/>
             <w:vAlign w:val="center"/>
@@ -806,10 +653,10 @@
           <w:tcPr>
             <w:tcW w:w="3543" w:type="dxa"/>
             <w:tcBorders>
-              <w:top w:val="single" w:color="808080" w:sz="8" w:space="0"/>
-              <w:left w:val="single" w:color="808080" w:sz="8" w:space="0"/>
-              <w:bottom w:val="single" w:color="808080" w:sz="8" w:space="0"/>
-              <w:right w:val="single" w:color="808080" w:sz="8" w:space="0"/>
+              <w:top w:val="single" w:sz="8" w:space="0" w:color="808080"/>
+              <w:left w:val="single" w:sz="8" w:space="0" w:color="808080"/>
+              <w:bottom w:val="single" w:sz="8" w:space="0" w:color="808080"/>
+              <w:right w:val="single" w:sz="8" w:space="0" w:color="808080"/>
             </w:tcBorders>
             <w:shd w:val="clear" w:color="auto" w:fill="auto"/>
             <w:vAlign w:val="center"/>
@@ -827,10 +674,10 @@
           <w:tcPr>
             <w:tcW w:w="1134" w:type="dxa"/>
             <w:tcBorders>
-              <w:top w:val="single" w:color="808080" w:sz="8" w:space="0"/>
-              <w:left w:val="single" w:color="808080" w:sz="8" w:space="0"/>
-              <w:bottom w:val="single" w:color="808080" w:sz="8" w:space="0"/>
-              <w:right w:val="single" w:color="808080" w:sz="8" w:space="0"/>
+              <w:top w:val="single" w:sz="8" w:space="0" w:color="808080"/>
+              <w:left w:val="single" w:sz="8" w:space="0" w:color="808080"/>
+              <w:bottom w:val="single" w:sz="8" w:space="0" w:color="808080"/>
+              <w:right w:val="single" w:sz="8" w:space="0" w:color="808080"/>
             </w:tcBorders>
             <w:shd w:val="clear" w:color="auto" w:fill="auto"/>
             <w:vAlign w:val="center"/>
@@ -850,10 +697,10 @@
           <w:tcPr>
             <w:tcW w:w="1833" w:type="dxa"/>
             <w:tcBorders>
-              <w:top w:val="single" w:color="808080" w:sz="8" w:space="0"/>
-              <w:left w:val="single" w:color="808080" w:sz="8" w:space="0"/>
-              <w:bottom w:val="single" w:color="808080" w:sz="8" w:space="0"/>
-              <w:right w:val="single" w:color="808080" w:sz="8" w:space="0"/>
+              <w:top w:val="single" w:sz="8" w:space="0" w:color="808080"/>
+              <w:left w:val="single" w:sz="8" w:space="0" w:color="808080"/>
+              <w:bottom w:val="single" w:sz="8" w:space="0" w:color="808080"/>
+              <w:right w:val="single" w:sz="8" w:space="0" w:color="808080"/>
             </w:tcBorders>
             <w:shd w:val="clear" w:color="auto" w:fill="auto"/>
             <w:vAlign w:val="center"/>
@@ -871,10 +718,10 @@
           <w:tcPr>
             <w:tcW w:w="2552" w:type="dxa"/>
             <w:tcBorders>
-              <w:top w:val="single" w:color="808080" w:sz="8" w:space="0"/>
-              <w:left w:val="single" w:color="808080" w:sz="8" w:space="0"/>
-              <w:bottom w:val="single" w:color="808080" w:sz="8" w:space="0"/>
-              <w:right w:val="single" w:color="808080" w:sz="8" w:space="0"/>
+              <w:top w:val="single" w:sz="8" w:space="0" w:color="808080"/>
+              <w:left w:val="single" w:sz="8" w:space="0" w:color="808080"/>
+              <w:bottom w:val="single" w:sz="8" w:space="0" w:color="808080"/>
+              <w:right w:val="single" w:sz="8" w:space="0" w:color="808080"/>
             </w:tcBorders>
             <w:shd w:val="clear" w:color="auto" w:fill="auto"/>
             <w:vAlign w:val="center"/>
@@ -892,10 +739,10 @@
           <w:tcPr>
             <w:tcW w:w="3543" w:type="dxa"/>
             <w:tcBorders>
-              <w:top w:val="single" w:color="808080" w:sz="8" w:space="0"/>
-              <w:left w:val="single" w:color="808080" w:sz="8" w:space="0"/>
-              <w:bottom w:val="single" w:color="808080" w:sz="8" w:space="0"/>
-              <w:right w:val="single" w:color="808080" w:sz="8" w:space="0"/>
+              <w:top w:val="single" w:sz="8" w:space="0" w:color="808080"/>
+              <w:left w:val="single" w:sz="8" w:space="0" w:color="808080"/>
+              <w:bottom w:val="single" w:sz="8" w:space="0" w:color="808080"/>
+              <w:right w:val="single" w:sz="8" w:space="0" w:color="808080"/>
             </w:tcBorders>
             <w:shd w:val="clear" w:color="auto" w:fill="auto"/>
             <w:vAlign w:val="center"/>
@@ -913,10 +760,10 @@
           <w:tcPr>
             <w:tcW w:w="1134" w:type="dxa"/>
             <w:tcBorders>
-              <w:top w:val="single" w:color="808080" w:sz="8" w:space="0"/>
-              <w:left w:val="single" w:color="808080" w:sz="8" w:space="0"/>
-              <w:bottom w:val="single" w:color="808080" w:sz="8" w:space="0"/>
-              <w:right w:val="single" w:color="808080" w:sz="8" w:space="0"/>
+              <w:top w:val="single" w:sz="8" w:space="0" w:color="808080"/>
+              <w:left w:val="single" w:sz="8" w:space="0" w:color="808080"/>
+              <w:bottom w:val="single" w:sz="8" w:space="0" w:color="808080"/>
+              <w:right w:val="single" w:sz="8" w:space="0" w:color="808080"/>
             </w:tcBorders>
             <w:shd w:val="clear" w:color="auto" w:fill="auto"/>
             <w:vAlign w:val="center"/>
@@ -936,31 +783,33 @@
           <w:tcPr>
             <w:tcW w:w="1833" w:type="dxa"/>
             <w:tcBorders>
-              <w:top w:val="single" w:color="808080" w:sz="8" w:space="0"/>
-              <w:left w:val="single" w:color="808080" w:sz="8" w:space="0"/>
-              <w:bottom w:val="single" w:color="808080" w:sz="8" w:space="0"/>
-              <w:right w:val="single" w:color="808080" w:sz="8" w:space="0"/>
-            </w:tcBorders>
-            <w:shd w:val="clear" w:color="auto" w:fill="auto"/>
-            <w:vAlign w:val="center"/>
-          </w:tcPr>
-          <w:p>
-            <w:pPr>
-              <w:pStyle w:val="p"/>
-            </w:pPr>
+              <w:top w:val="single" w:sz="8" w:space="0" w:color="808080"/>
+              <w:left w:val="single" w:sz="8" w:space="0" w:color="808080"/>
+              <w:bottom w:val="single" w:sz="8" w:space="0" w:color="808080"/>
+              <w:right w:val="single" w:sz="8" w:space="0" w:color="808080"/>
+            </w:tcBorders>
+            <w:shd w:val="clear" w:color="auto" w:fill="auto"/>
+            <w:vAlign w:val="center"/>
+          </w:tcPr>
+          <w:p>
+            <w:pPr>
+              <w:pStyle w:val="p"/>
+            </w:pPr>
+            <w:proofErr w:type="spellStart"/>
             <w:r>
               <w:t>lm_required</w:t>
             </w:r>
+            <w:proofErr w:type="spellEnd"/>
           </w:p>
         </w:tc>
         <w:tc>
           <w:tcPr>
             <w:tcW w:w="2552" w:type="dxa"/>
             <w:tcBorders>
-              <w:top w:val="single" w:color="808080" w:sz="8" w:space="0"/>
-              <w:left w:val="single" w:color="808080" w:sz="8" w:space="0"/>
-              <w:bottom w:val="single" w:color="808080" w:sz="8" w:space="0"/>
-              <w:right w:val="single" w:color="808080" w:sz="8" w:space="0"/>
+              <w:top w:val="single" w:sz="8" w:space="0" w:color="808080"/>
+              <w:left w:val="single" w:sz="8" w:space="0" w:color="808080"/>
+              <w:bottom w:val="single" w:sz="8" w:space="0" w:color="808080"/>
+              <w:right w:val="single" w:sz="8" w:space="0" w:color="808080"/>
             </w:tcBorders>
             <w:shd w:val="clear" w:color="auto" w:fill="auto"/>
             <w:vAlign w:val="center"/>
@@ -978,10 +827,10 @@
           <w:tcPr>
             <w:tcW w:w="3543" w:type="dxa"/>
             <w:tcBorders>
-              <w:top w:val="single" w:color="808080" w:sz="8" w:space="0"/>
-              <w:left w:val="single" w:color="808080" w:sz="8" w:space="0"/>
-              <w:bottom w:val="single" w:color="808080" w:sz="8" w:space="0"/>
-              <w:right w:val="single" w:color="808080" w:sz="8" w:space="0"/>
+              <w:top w:val="single" w:sz="8" w:space="0" w:color="808080"/>
+              <w:left w:val="single" w:sz="8" w:space="0" w:color="808080"/>
+              <w:bottom w:val="single" w:sz="8" w:space="0" w:color="808080"/>
+              <w:right w:val="single" w:sz="8" w:space="0" w:color="808080"/>
             </w:tcBorders>
             <w:shd w:val="clear" w:color="auto" w:fill="auto"/>
             <w:vAlign w:val="center"/>
@@ -999,10 +848,10 @@
           <w:tcPr>
             <w:tcW w:w="1134" w:type="dxa"/>
             <w:tcBorders>
-              <w:top w:val="single" w:color="808080" w:sz="8" w:space="0"/>
-              <w:left w:val="single" w:color="808080" w:sz="8" w:space="0"/>
-              <w:bottom w:val="single" w:color="808080" w:sz="8" w:space="0"/>
-              <w:right w:val="single" w:color="808080" w:sz="8" w:space="0"/>
+              <w:top w:val="single" w:sz="8" w:space="0" w:color="808080"/>
+              <w:left w:val="single" w:sz="8" w:space="0" w:color="808080"/>
+              <w:bottom w:val="single" w:sz="8" w:space="0" w:color="808080"/>
+              <w:right w:val="single" w:sz="8" w:space="0" w:color="808080"/>
             </w:tcBorders>
             <w:shd w:val="clear" w:color="auto" w:fill="auto"/>
             <w:vAlign w:val="center"/>
@@ -1022,31 +871,33 @@
           <w:tcPr>
             <w:tcW w:w="1833" w:type="dxa"/>
             <w:tcBorders>
-              <w:top w:val="single" w:color="808080" w:sz="8" w:space="0"/>
-              <w:left w:val="single" w:color="808080" w:sz="8" w:space="0"/>
-              <w:bottom w:val="single" w:color="808080" w:sz="8" w:space="0"/>
-              <w:right w:val="single" w:color="808080" w:sz="8" w:space="0"/>
-            </w:tcBorders>
-            <w:shd w:val="clear" w:color="auto" w:fill="auto"/>
-            <w:vAlign w:val="center"/>
-          </w:tcPr>
-          <w:p>
-            <w:pPr>
-              <w:pStyle w:val="p"/>
-            </w:pPr>
+              <w:top w:val="single" w:sz="8" w:space="0" w:color="808080"/>
+              <w:left w:val="single" w:sz="8" w:space="0" w:color="808080"/>
+              <w:bottom w:val="single" w:sz="8" w:space="0" w:color="808080"/>
+              <w:right w:val="single" w:sz="8" w:space="0" w:color="808080"/>
+            </w:tcBorders>
+            <w:shd w:val="clear" w:color="auto" w:fill="auto"/>
+            <w:vAlign w:val="center"/>
+          </w:tcPr>
+          <w:p>
+            <w:pPr>
+              <w:pStyle w:val="p"/>
+            </w:pPr>
+            <w:proofErr w:type="spellStart"/>
             <w:r>
               <w:t>cm_required</w:t>
             </w:r>
+            <w:proofErr w:type="spellEnd"/>
           </w:p>
         </w:tc>
         <w:tc>
           <w:tcPr>
             <w:tcW w:w="2552" w:type="dxa"/>
             <w:tcBorders>
-              <w:top w:val="single" w:color="808080" w:sz="8" w:space="0"/>
-              <w:left w:val="single" w:color="808080" w:sz="8" w:space="0"/>
-              <w:bottom w:val="single" w:color="808080" w:sz="8" w:space="0"/>
-              <w:right w:val="single" w:color="808080" w:sz="8" w:space="0"/>
+              <w:top w:val="single" w:sz="8" w:space="0" w:color="808080"/>
+              <w:left w:val="single" w:sz="8" w:space="0" w:color="808080"/>
+              <w:bottom w:val="single" w:sz="8" w:space="0" w:color="808080"/>
+              <w:right w:val="single" w:sz="8" w:space="0" w:color="808080"/>
             </w:tcBorders>
             <w:shd w:val="clear" w:color="auto" w:fill="auto"/>
             <w:vAlign w:val="center"/>
@@ -1064,10 +915,10 @@
           <w:tcPr>
             <w:tcW w:w="3543" w:type="dxa"/>
             <w:tcBorders>
-              <w:top w:val="single" w:color="808080" w:sz="8" w:space="0"/>
-              <w:left w:val="single" w:color="808080" w:sz="8" w:space="0"/>
-              <w:bottom w:val="single" w:color="808080" w:sz="8" w:space="0"/>
-              <w:right w:val="single" w:color="808080" w:sz="8" w:space="0"/>
+              <w:top w:val="single" w:sz="8" w:space="0" w:color="808080"/>
+              <w:left w:val="single" w:sz="8" w:space="0" w:color="808080"/>
+              <w:bottom w:val="single" w:sz="8" w:space="0" w:color="808080"/>
+              <w:right w:val="single" w:sz="8" w:space="0" w:color="808080"/>
             </w:tcBorders>
             <w:shd w:val="clear" w:color="auto" w:fill="auto"/>
             <w:vAlign w:val="center"/>
@@ -1085,10 +936,10 @@
           <w:tcPr>
             <w:tcW w:w="1134" w:type="dxa"/>
             <w:tcBorders>
-              <w:top w:val="single" w:color="808080" w:sz="8" w:space="0"/>
-              <w:left w:val="single" w:color="808080" w:sz="8" w:space="0"/>
-              <w:bottom w:val="single" w:color="808080" w:sz="8" w:space="0"/>
-              <w:right w:val="single" w:color="808080" w:sz="8" w:space="0"/>
+              <w:top w:val="single" w:sz="8" w:space="0" w:color="808080"/>
+              <w:left w:val="single" w:sz="8" w:space="0" w:color="808080"/>
+              <w:bottom w:val="single" w:sz="8" w:space="0" w:color="808080"/>
+              <w:right w:val="single" w:sz="8" w:space="0" w:color="808080"/>
             </w:tcBorders>
             <w:shd w:val="clear" w:color="auto" w:fill="auto"/>
             <w:vAlign w:val="center"/>
@@ -1103,7 +954,7 @@
           </w:p>
         </w:tc>
       </w:tr>
-      <w:bookmarkEnd w:id="2"/>
+      <w:bookmarkEnd w:id="1"/>
     </w:tbl>
     <w:p/>
     <w:p>
@@ -1124,9 +975,6 @@
     <w:p/>
     <w:p>
       <w:r>
-        <w:t xml:space="preserve">Step 22: </w:t>
-      </w:r>
-      <w:r>
         <w:t>Configure</w:t>
       </w:r>
       <w:r>
@@ -1137,12 +985,12 @@
       <w:tblPr>
         <w:tblW w:w="0" w:type="auto"/>
         <w:tblBorders>
-          <w:top w:val="single" w:color="auto" w:sz="8" w:space="0"/>
-          <w:left w:val="single" w:color="auto" w:sz="8" w:space="0"/>
-          <w:bottom w:val="single" w:color="auto" w:sz="8" w:space="0"/>
-          <w:right w:val="single" w:color="auto" w:sz="8" w:space="0"/>
-          <w:insideH w:val="single" w:color="auto" w:sz="4" w:space="0"/>
-          <w:insideV w:val="single" w:color="auto" w:sz="4" w:space="0"/>
+          <w:top w:val="single" w:sz="8" w:space="0" w:color="auto"/>
+          <w:left w:val="single" w:sz="8" w:space="0" w:color="auto"/>
+          <w:bottom w:val="single" w:sz="8" w:space="0" w:color="auto"/>
+          <w:right w:val="single" w:sz="8" w:space="0" w:color="auto"/>
+          <w:insideH w:val="single" w:sz="4" w:space="0" w:color="auto"/>
+          <w:insideV w:val="single" w:sz="4" w:space="0" w:color="auto"/>
         </w:tblBorders>
         <w:tblLayout w:type="fixed"/>
         <w:tblLook w:val="0000" w:firstRow="0" w:lastRow="0" w:firstColumn="0" w:lastColumn="0" w:noHBand="0" w:noVBand="0"/>
@@ -1160,10 +1008,10 @@
           <w:tcPr>
             <w:tcW w:w="3981" w:type="dxa"/>
             <w:tcBorders>
-              <w:top w:val="single" w:color="808080" w:sz="8" w:space="0"/>
-              <w:left w:val="single" w:color="808080" w:sz="8" w:space="0"/>
-              <w:bottom w:val="single" w:color="808080" w:sz="8" w:space="0"/>
-              <w:right w:val="single" w:color="808080" w:sz="8" w:space="0"/>
+              <w:top w:val="single" w:sz="8" w:space="0" w:color="808080"/>
+              <w:left w:val="single" w:sz="8" w:space="0" w:color="808080"/>
+              <w:bottom w:val="single" w:sz="8" w:space="0" w:color="808080"/>
+              <w:right w:val="single" w:sz="8" w:space="0" w:color="808080"/>
             </w:tcBorders>
             <w:shd w:val="clear" w:color="auto" w:fill="auto"/>
             <w:vAlign w:val="center"/>
@@ -1176,7 +1024,7 @@
                 <w:bCs w:val="0"/>
               </w:rPr>
             </w:pPr>
-            <w:bookmarkStart w:name="class_BorderTable_5" w:id="3"/>
+            <w:bookmarkStart w:id="2" w:name="class_BorderTable_5"/>
             <w:r>
               <w:rPr>
                 <w:b/>
@@ -1190,10 +1038,10 @@
           <w:tcPr>
             <w:tcW w:w="3981" w:type="dxa"/>
             <w:tcBorders>
-              <w:top w:val="single" w:color="808080" w:sz="8" w:space="0"/>
-              <w:left w:val="single" w:color="808080" w:sz="8" w:space="0"/>
-              <w:bottom w:val="single" w:color="808080" w:sz="8" w:space="0"/>
-              <w:right w:val="single" w:color="808080" w:sz="8" w:space="0"/>
+              <w:top w:val="single" w:sz="8" w:space="0" w:color="808080"/>
+              <w:left w:val="single" w:sz="8" w:space="0" w:color="808080"/>
+              <w:bottom w:val="single" w:sz="8" w:space="0" w:color="808080"/>
+              <w:right w:val="single" w:sz="8" w:space="0" w:color="808080"/>
             </w:tcBorders>
             <w:shd w:val="clear" w:color="auto" w:fill="auto"/>
             <w:vAlign w:val="center"/>
@@ -1224,10 +1072,10 @@
           <w:tcPr>
             <w:tcW w:w="3981" w:type="dxa"/>
             <w:tcBorders>
-              <w:top w:val="single" w:color="808080" w:sz="8" w:space="0"/>
-              <w:left w:val="single" w:color="808080" w:sz="8" w:space="0"/>
-              <w:bottom w:val="single" w:color="808080" w:sz="8" w:space="0"/>
-              <w:right w:val="single" w:color="808080" w:sz="8" w:space="0"/>
+              <w:top w:val="single" w:sz="8" w:space="0" w:color="808080"/>
+              <w:left w:val="single" w:sz="8" w:space="0" w:color="808080"/>
+              <w:bottom w:val="single" w:sz="8" w:space="0" w:color="808080"/>
+              <w:right w:val="single" w:sz="8" w:space="0" w:color="808080"/>
             </w:tcBorders>
             <w:shd w:val="clear" w:color="auto" w:fill="auto"/>
             <w:vAlign w:val="center"/>
@@ -1251,10 +1099,10 @@
           <w:tcPr>
             <w:tcW w:w="3981" w:type="dxa"/>
             <w:tcBorders>
-              <w:top w:val="single" w:color="808080" w:sz="8" w:space="0"/>
-              <w:left w:val="single" w:color="808080" w:sz="8" w:space="0"/>
-              <w:bottom w:val="single" w:color="808080" w:sz="8" w:space="0"/>
-              <w:right w:val="single" w:color="808080" w:sz="8" w:space="0"/>
+              <w:top w:val="single" w:sz="8" w:space="0" w:color="808080"/>
+              <w:left w:val="single" w:sz="8" w:space="0" w:color="808080"/>
+              <w:bottom w:val="single" w:sz="8" w:space="0" w:color="808080"/>
+              <w:right w:val="single" w:sz="8" w:space="0" w:color="808080"/>
             </w:tcBorders>
             <w:shd w:val="clear" w:color="auto" w:fill="auto"/>
             <w:vAlign w:val="center"/>
@@ -1270,19 +1118,7 @@
               <w:rPr>
                 <w:sz w:val="22"/>
               </w:rPr>
-              <w:t xml:space="preserve">'ibpmuserXXX' </w:t>
-            </w:r>
-            <w:r>
-              <w:rPr>
-                <w:sz w:val="22"/>
-              </w:rPr>
-              <w:br/>
-            </w:r>
-            <w:r>
-              <w:rPr>
-                <w:sz w:val="22"/>
-              </w:rPr>
-              <w:t>where XXX is your user number</w:t>
+              <w:t>&lt;you trial user email&gt;</w:t>
             </w:r>
           </w:p>
         </w:tc>
@@ -1295,10 +1131,10 @@
           <w:tcPr>
             <w:tcW w:w="3981" w:type="dxa"/>
             <w:tcBorders>
-              <w:top w:val="single" w:color="808080" w:sz="8" w:space="0"/>
-              <w:left w:val="single" w:color="808080" w:sz="8" w:space="0"/>
-              <w:bottom w:val="single" w:color="808080" w:sz="8" w:space="0"/>
-              <w:right w:val="single" w:color="808080" w:sz="8" w:space="0"/>
+              <w:top w:val="single" w:sz="8" w:space="0" w:color="808080"/>
+              <w:left w:val="single" w:sz="8" w:space="0" w:color="808080"/>
+              <w:bottom w:val="single" w:sz="8" w:space="0" w:color="808080"/>
+              <w:right w:val="single" w:sz="8" w:space="0" w:color="808080"/>
             </w:tcBorders>
             <w:shd w:val="clear" w:color="auto" w:fill="auto"/>
             <w:vAlign w:val="center"/>
@@ -1322,10 +1158,10 @@
           <w:tcPr>
             <w:tcW w:w="3981" w:type="dxa"/>
             <w:tcBorders>
-              <w:top w:val="single" w:color="808080" w:sz="8" w:space="0"/>
-              <w:left w:val="single" w:color="808080" w:sz="8" w:space="0"/>
-              <w:bottom w:val="single" w:color="808080" w:sz="8" w:space="0"/>
-              <w:right w:val="single" w:color="808080" w:sz="8" w:space="0"/>
+              <w:top w:val="single" w:sz="8" w:space="0" w:color="808080"/>
+              <w:left w:val="single" w:sz="8" w:space="0" w:color="808080"/>
+              <w:bottom w:val="single" w:sz="8" w:space="0" w:color="808080"/>
+              <w:right w:val="single" w:sz="8" w:space="0" w:color="808080"/>
             </w:tcBorders>
             <w:shd w:val="clear" w:color="auto" w:fill="auto"/>
             <w:vAlign w:val="center"/>
@@ -1341,19 +1177,7 @@
               <w:rPr>
                 <w:sz w:val="22"/>
               </w:rPr>
-              <w:t xml:space="preserve">'ibpmuserXXX' </w:t>
-            </w:r>
-            <w:r>
-              <w:rPr>
-                <w:sz w:val="22"/>
-              </w:rPr>
-              <w:br/>
-            </w:r>
-            <w:r>
-              <w:rPr>
-                <w:sz w:val="22"/>
-              </w:rPr>
-              <w:t>where XXX is your user number</w:t>
+              <w:t>&lt;you trial user email&gt;</w:t>
             </w:r>
           </w:p>
         </w:tc>
@@ -1366,10 +1190,10 @@
           <w:tcPr>
             <w:tcW w:w="3981" w:type="dxa"/>
             <w:tcBorders>
-              <w:top w:val="single" w:color="808080" w:sz="8" w:space="0"/>
-              <w:left w:val="single" w:color="808080" w:sz="8" w:space="0"/>
-              <w:bottom w:val="single" w:color="808080" w:sz="8" w:space="0"/>
-              <w:right w:val="single" w:color="808080" w:sz="8" w:space="0"/>
+              <w:top w:val="single" w:sz="8" w:space="0" w:color="808080"/>
+              <w:left w:val="single" w:sz="8" w:space="0" w:color="808080"/>
+              <w:bottom w:val="single" w:sz="8" w:space="0" w:color="808080"/>
+              <w:right w:val="single" w:sz="8" w:space="0" w:color="808080"/>
             </w:tcBorders>
             <w:shd w:val="clear" w:color="auto" w:fill="auto"/>
             <w:vAlign w:val="center"/>
@@ -1393,10 +1217,10 @@
           <w:tcPr>
             <w:tcW w:w="3981" w:type="dxa"/>
             <w:tcBorders>
-              <w:top w:val="single" w:color="808080" w:sz="8" w:space="0"/>
-              <w:left w:val="single" w:color="808080" w:sz="8" w:space="0"/>
-              <w:bottom w:val="single" w:color="808080" w:sz="8" w:space="0"/>
-              <w:right w:val="single" w:color="808080" w:sz="8" w:space="0"/>
+              <w:top w:val="single" w:sz="8" w:space="0" w:color="808080"/>
+              <w:left w:val="single" w:sz="8" w:space="0" w:color="808080"/>
+              <w:bottom w:val="single" w:sz="8" w:space="0" w:color="808080"/>
+              <w:right w:val="single" w:sz="8" w:space="0" w:color="808080"/>
             </w:tcBorders>
             <w:shd w:val="clear" w:color="auto" w:fill="auto"/>
             <w:vAlign w:val="center"/>
@@ -1425,10 +1249,10 @@
           <w:tcPr>
             <w:tcW w:w="3981" w:type="dxa"/>
             <w:tcBorders>
-              <w:top w:val="single" w:color="808080" w:sz="8" w:space="0"/>
-              <w:left w:val="single" w:color="808080" w:sz="8" w:space="0"/>
-              <w:bottom w:val="single" w:color="808080" w:sz="8" w:space="0"/>
-              <w:right w:val="single" w:color="808080" w:sz="8" w:space="0"/>
+              <w:top w:val="single" w:sz="8" w:space="0" w:color="808080"/>
+              <w:left w:val="single" w:sz="8" w:space="0" w:color="808080"/>
+              <w:bottom w:val="single" w:sz="8" w:space="0" w:color="808080"/>
+              <w:right w:val="single" w:sz="8" w:space="0" w:color="808080"/>
             </w:tcBorders>
             <w:shd w:val="clear" w:color="auto" w:fill="auto"/>
             <w:vAlign w:val="center"/>
@@ -1452,10 +1276,10 @@
           <w:tcPr>
             <w:tcW w:w="3981" w:type="dxa"/>
             <w:tcBorders>
-              <w:top w:val="single" w:color="808080" w:sz="8" w:space="0"/>
-              <w:left w:val="single" w:color="808080" w:sz="8" w:space="0"/>
-              <w:bottom w:val="single" w:color="808080" w:sz="8" w:space="0"/>
-              <w:right w:val="single" w:color="808080" w:sz="8" w:space="0"/>
+              <w:top w:val="single" w:sz="8" w:space="0" w:color="808080"/>
+              <w:left w:val="single" w:sz="8" w:space="0" w:color="808080"/>
+              <w:bottom w:val="single" w:sz="8" w:space="0" w:color="808080"/>
+              <w:right w:val="single" w:sz="8" w:space="0" w:color="808080"/>
             </w:tcBorders>
             <w:shd w:val="clear" w:color="auto" w:fill="auto"/>
             <w:vAlign w:val="center"/>
@@ -1476,9 +1300,8 @@
           </w:p>
         </w:tc>
       </w:tr>
-      <w:bookmarkEnd w:id="3"/>
+      <w:bookmarkEnd w:id="2"/>
     </w:tbl>
-    <w:p/>
     <w:p/>
     <w:p/>
     <w:p>
@@ -1493,19 +1316,18 @@
           <w:b/>
           <w:bCs/>
         </w:rPr>
-        <w:lastRenderedPageBreak/>
         <w:t>INVOKE BUSINESS RULES</w:t>
       </w:r>
     </w:p>
     <w:p>
       <w:r>
-        <w:t>Step 3: Set API Body</w:t>
+        <w:t>Set API Body</w:t>
       </w:r>
     </w:p>
     <w:p>
       <w:pPr>
         <w:rPr>
-          <w:rFonts w:ascii="Arial" w:hAnsi="Arial" w:eastAsia="Arial Unicode MS" w:cs="Arial"/>
+          <w:rFonts w:ascii="Arial" w:eastAsia="Arial Unicode MS" w:hAnsi="Arial" w:cs="Arial"/>
           <w:bCs/>
           <w:color w:val="000000"/>
           <w:sz w:val="22"/>
@@ -1517,28 +1339,40 @@
     <w:p>
       <w:pPr>
         <w:rPr>
-          <w:rFonts w:ascii="Arial" w:hAnsi="Arial" w:eastAsia="Arial Unicode MS" w:cs="Arial"/>
+          <w:rFonts w:ascii="Arial" w:eastAsia="Arial Unicode MS" w:hAnsi="Arial" w:cs="Arial"/>
           <w:color w:val="000000"/>
           <w:sz w:val="22"/>
           <w:szCs w:val="22"/>
           <w:lang w:val="en-US"/>
         </w:rPr>
       </w:pPr>
+      <w:proofErr w:type="gramStart"/>
       <w:r>
         <w:rPr>
-          <w:rFonts w:ascii="Arial" w:hAnsi="Arial" w:eastAsia="Arial Unicode MS" w:cs="Arial"/>
-          <w:color w:val="000000" w:themeColor="text1" w:themeTint="FF" w:themeShade="FF"/>
+          <w:rFonts w:ascii="Arial" w:eastAsia="Arial Unicode MS" w:hAnsi="Arial" w:cs="Arial"/>
+          <w:color w:val="000000" w:themeColor="text1"/>
           <w:sz w:val="22"/>
           <w:szCs w:val="22"/>
           <w:lang w:val="en-US"/>
         </w:rPr>
-        <w:t>{        "</w:t>
+        <w:t xml:space="preserve">{  </w:t>
+      </w:r>
+      <w:proofErr w:type="gramEnd"/>
+      <w:r>
+        <w:rPr>
+          <w:rFonts w:ascii="Arial" w:eastAsia="Arial Unicode MS" w:hAnsi="Arial" w:cs="Arial"/>
+          <w:color w:val="000000" w:themeColor="text1"/>
+          <w:sz w:val="22"/>
+          <w:szCs w:val="22"/>
+          <w:lang w:val="en-US"/>
+        </w:rPr>
+        <w:t>      "</w:t>
       </w:r>
       <w:proofErr w:type="spellStart"/>
       <w:r>
         <w:rPr>
-          <w:rFonts w:ascii="Arial" w:hAnsi="Arial" w:eastAsia="Arial Unicode MS" w:cs="Arial"/>
-          <w:color w:val="000000" w:themeColor="text1" w:themeTint="FF" w:themeShade="FF"/>
+          <w:rFonts w:ascii="Arial" w:eastAsia="Arial Unicode MS" w:hAnsi="Arial" w:cs="Arial"/>
+          <w:color w:val="000000" w:themeColor="text1"/>
           <w:sz w:val="22"/>
           <w:szCs w:val="22"/>
           <w:lang w:val="en-US"/>
@@ -1548,8 +1382,8 @@
       <w:proofErr w:type="spellEnd"/>
       <w:r>
         <w:rPr>
-          <w:rFonts w:ascii="Arial" w:hAnsi="Arial" w:eastAsia="Arial Unicode MS" w:cs="Arial"/>
-          <w:color w:val="000000" w:themeColor="text1" w:themeTint="FF" w:themeShade="FF"/>
+          <w:rFonts w:ascii="Arial" w:eastAsia="Arial Unicode MS" w:hAnsi="Arial" w:cs="Arial"/>
+          <w:color w:val="000000" w:themeColor="text1"/>
           <w:sz w:val="22"/>
           <w:szCs w:val="22"/>
           <w:lang w:val="en-US"/>
@@ -1561,8 +1395,8 @@
       </w:r>
       <w:r>
         <w:rPr>
-          <w:rFonts w:ascii="Arial" w:hAnsi="Arial" w:eastAsia="Arial Unicode MS" w:cs="Arial"/>
-          <w:color w:val="000000" w:themeColor="text1" w:themeTint="FF" w:themeShade="FF"/>
+          <w:rFonts w:ascii="Arial" w:eastAsia="Arial Unicode MS" w:hAnsi="Arial" w:cs="Arial"/>
+          <w:color w:val="000000" w:themeColor="text1"/>
           <w:sz w:val="22"/>
           <w:szCs w:val="22"/>
           <w:lang w:val="en-US"/>
@@ -1574,8 +1408,8 @@
       </w:r>
       <w:r>
         <w:rPr>
-          <w:rFonts w:ascii="Arial" w:hAnsi="Arial" w:eastAsia="Arial Unicode MS" w:cs="Arial"/>
-          <w:color w:val="000000" w:themeColor="text1" w:themeTint="FF" w:themeShade="FF"/>
+          <w:rFonts w:ascii="Arial" w:eastAsia="Arial Unicode MS" w:hAnsi="Arial" w:cs="Arial"/>
+          <w:color w:val="000000" w:themeColor="text1"/>
           <w:sz w:val="22"/>
           <w:szCs w:val="22"/>
           <w:lang w:val="en-US"/>
@@ -1587,8 +1421,8 @@
       </w:r>
       <w:r>
         <w:rPr>
-          <w:rFonts w:ascii="Arial" w:hAnsi="Arial" w:eastAsia="Arial Unicode MS" w:cs="Arial"/>
-          <w:color w:val="000000" w:themeColor="text1" w:themeTint="FF" w:themeShade="FF"/>
+          <w:rFonts w:ascii="Arial" w:eastAsia="Arial Unicode MS" w:hAnsi="Arial" w:cs="Arial"/>
+          <w:color w:val="000000" w:themeColor="text1"/>
           <w:sz w:val="22"/>
           <w:szCs w:val="22"/>
           <w:lang w:val="en-US"/>
@@ -1600,8 +1434,8 @@
       </w:r>
       <w:r>
         <w:rPr>
-          <w:rFonts w:ascii="Arial" w:hAnsi="Arial" w:eastAsia="Arial Unicode MS" w:cs="Arial"/>
-          <w:color w:val="000000" w:themeColor="text1" w:themeTint="FF" w:themeShade="FF"/>
+          <w:rFonts w:ascii="Arial" w:eastAsia="Arial Unicode MS" w:hAnsi="Arial" w:cs="Arial"/>
+          <w:color w:val="000000" w:themeColor="text1"/>
           <w:sz w:val="22"/>
           <w:szCs w:val="22"/>
           <w:lang w:val="en-US"/>
@@ -1613,8 +1447,8 @@
       </w:r>
       <w:r>
         <w:rPr>
-          <w:rFonts w:ascii="Arial" w:hAnsi="Arial" w:eastAsia="Arial Unicode MS" w:cs="Arial"/>
-          <w:color w:val="000000" w:themeColor="text1" w:themeTint="FF" w:themeShade="FF"/>
+          <w:rFonts w:ascii="Arial" w:eastAsia="Arial Unicode MS" w:hAnsi="Arial" w:cs="Arial"/>
+          <w:color w:val="000000" w:themeColor="text1"/>
           <w:sz w:val="22"/>
           <w:szCs w:val="22"/>
           <w:lang w:val="en-US"/>
@@ -1626,8 +1460,8 @@
       </w:r>
       <w:r>
         <w:rPr>
-          <w:rFonts w:ascii="Arial" w:hAnsi="Arial" w:eastAsia="Arial Unicode MS" w:cs="Arial"/>
-          <w:color w:val="000000" w:themeColor="text1" w:themeTint="FF" w:themeShade="FF"/>
+          <w:rFonts w:ascii="Arial" w:eastAsia="Arial Unicode MS" w:hAnsi="Arial" w:cs="Arial"/>
+          <w:color w:val="000000" w:themeColor="text1"/>
           <w:sz w:val="22"/>
           <w:szCs w:val="22"/>
           <w:lang w:val="en-US"/>
@@ -1639,8 +1473,8 @@
       </w:r>
       <w:r>
         <w:rPr>
-          <w:rFonts w:ascii="Arial" w:hAnsi="Arial" w:eastAsia="Arial Unicode MS" w:cs="Arial"/>
-          <w:color w:val="000000" w:themeColor="text1" w:themeTint="FF" w:themeShade="FF"/>
+          <w:rFonts w:ascii="Arial" w:eastAsia="Arial Unicode MS" w:hAnsi="Arial" w:cs="Arial"/>
+          <w:color w:val="000000" w:themeColor="text1"/>
           <w:sz w:val="22"/>
           <w:szCs w:val="22"/>
           <w:lang w:val="en-US"/>
@@ -1650,8 +1484,8 @@
       <w:proofErr w:type="spellStart"/>
       <w:r>
         <w:rPr>
-          <w:rFonts w:ascii="Arial" w:hAnsi="Arial" w:eastAsia="Arial Unicode MS" w:cs="Arial"/>
-          <w:color w:val="000000" w:themeColor="text1" w:themeTint="FF" w:themeShade="FF"/>
+          <w:rFonts w:ascii="Arial" w:eastAsia="Arial Unicode MS" w:hAnsi="Arial" w:cs="Arial"/>
+          <w:color w:val="000000" w:themeColor="text1"/>
           <w:sz w:val="22"/>
           <w:szCs w:val="22"/>
           <w:lang w:val="en-US"/>
@@ -1661,8 +1495,8 @@
       <w:proofErr w:type="spellEnd"/>
       <w:r>
         <w:rPr>
-          <w:rFonts w:ascii="Arial" w:hAnsi="Arial" w:eastAsia="Arial Unicode MS" w:cs="Arial"/>
-          <w:color w:val="000000" w:themeColor="text1" w:themeTint="FF" w:themeShade="FF"/>
+          <w:rFonts w:ascii="Arial" w:eastAsia="Arial Unicode MS" w:hAnsi="Arial" w:cs="Arial"/>
+          <w:color w:val="000000" w:themeColor="text1"/>
           <w:sz w:val="22"/>
           <w:szCs w:val="22"/>
           <w:lang w:val="en-US"/>
@@ -1674,8 +1508,8 @@
       </w:r>
       <w:r>
         <w:rPr>
-          <w:rFonts w:ascii="Arial" w:hAnsi="Arial" w:eastAsia="Arial Unicode MS" w:cs="Arial"/>
-          <w:color w:val="000000" w:themeColor="text1" w:themeTint="FF" w:themeShade="FF"/>
+          <w:rFonts w:ascii="Arial" w:eastAsia="Arial Unicode MS" w:hAnsi="Arial" w:cs="Arial"/>
+          <w:color w:val="000000" w:themeColor="text1"/>
           <w:sz w:val="22"/>
           <w:szCs w:val="22"/>
           <w:lang w:val="en-US"/>
@@ -1687,8 +1521,8 @@
       </w:r>
       <w:r>
         <w:rPr>
-          <w:rFonts w:ascii="Arial" w:hAnsi="Arial" w:eastAsia="Arial Unicode MS" w:cs="Arial"/>
-          <w:color w:val="000000" w:themeColor="text1" w:themeTint="FF" w:themeShade="FF"/>
+          <w:rFonts w:ascii="Arial" w:eastAsia="Arial Unicode MS" w:hAnsi="Arial" w:cs="Arial"/>
+          <w:color w:val="000000" w:themeColor="text1"/>
           <w:sz w:val="22"/>
           <w:szCs w:val="22"/>
           <w:lang w:val="en-US"/>
@@ -1700,8 +1534,8 @@
       </w:r>
       <w:r>
         <w:rPr>
-          <w:rFonts w:ascii="Arial" w:hAnsi="Arial" w:eastAsia="Arial Unicode MS" w:cs="Arial"/>
-          <w:color w:val="000000" w:themeColor="text1" w:themeTint="FF" w:themeShade="FF"/>
+          <w:rFonts w:ascii="Arial" w:eastAsia="Arial Unicode MS" w:hAnsi="Arial" w:cs="Arial"/>
+          <w:color w:val="000000" w:themeColor="text1"/>
           <w:sz w:val="22"/>
           <w:szCs w:val="22"/>
           <w:lang w:val="en-US"/>
@@ -1713,8 +1547,8 @@
       </w:r>
       <w:r>
         <w:rPr>
-          <w:rFonts w:ascii="Arial" w:hAnsi="Arial" w:eastAsia="Arial Unicode MS" w:cs="Arial"/>
-          <w:color w:val="000000" w:themeColor="text1" w:themeTint="FF" w:themeShade="FF"/>
+          <w:rFonts w:ascii="Arial" w:eastAsia="Arial Unicode MS" w:hAnsi="Arial" w:cs="Arial"/>
+          <w:color w:val="000000" w:themeColor="text1"/>
           <w:sz w:val="22"/>
           <w:szCs w:val="22"/>
           <w:lang w:val="en-US"/>
@@ -1722,306 +1556,9 @@
         <w:t>    }</w:t>
       </w:r>
     </w:p>
-    <w:p>
-      <w:pPr>
-        <w:pStyle w:val="Normal"/>
-        <w:rPr>
-          <w:rFonts w:ascii="Arial" w:hAnsi="Arial" w:eastAsia="Arial Unicode MS" w:cs="Arial"/>
-          <w:color w:val="000000" w:themeColor="text1" w:themeTint="FF" w:themeShade="FF"/>
-          <w:sz w:val="22"/>
-          <w:szCs w:val="22"/>
-          <w:lang w:val="en-US"/>
-        </w:rPr>
-      </w:pPr>
-    </w:p>
-    <w:p>
-      <w:pPr>
-        <w:rPr>
-          <w:rFonts w:ascii="Helvetica" w:hAnsi="Helvetica" w:eastAsia="Helvetica" w:cs="Helvetica"/>
-          <w:b w:val="0"/>
-          <w:bCs w:val="0"/>
-          <w:noProof w:val="0"/>
-          <w:sz w:val="24"/>
-          <w:szCs w:val="24"/>
-          <w:lang w:val="en-GB"/>
-        </w:rPr>
-      </w:pPr>
-      <w:r>
-        <w:rPr>
-          <w:rFonts w:ascii="Helvetica" w:hAnsi="Helvetica" w:eastAsia="Helvetica" w:cs="Helvetica"/>
-          <w:b w:val="1"/>
-          <w:bCs w:val="1"/>
-          <w:noProof w:val="0"/>
-          <w:sz w:val="24"/>
-          <w:szCs w:val="24"/>
-          <w:lang w:val="en-GB"/>
-        </w:rPr>
-        <w:t>Runtime URL:</w:t>
-      </w:r>
-      <w:r>
-        <w:br/>
-      </w:r>
-      <w:r>
-        <w:rPr>
-          <w:rFonts w:ascii="Helvetica" w:hAnsi="Helvetica" w:eastAsia="Helvetica" w:cs="Helvetica"/>
-          <w:b w:val="1"/>
-          <w:bCs w:val="1"/>
-          <w:noProof w:val="0"/>
-          <w:sz w:val="24"/>
-          <w:szCs w:val="24"/>
-          <w:lang w:val="en-GB"/>
-        </w:rPr>
-        <w:t xml:space="preserve"> </w:t>
-      </w:r>
-      <w:r>
-        <w:rPr>
-          <w:rFonts w:ascii="Helvetica" w:hAnsi="Helvetica" w:eastAsia="Helvetica" w:cs="Helvetica"/>
-          <w:b w:val="0"/>
-          <w:bCs w:val="0"/>
-          <w:noProof w:val="0"/>
-          <w:sz w:val="24"/>
-          <w:szCs w:val="24"/>
-          <w:lang w:val="en-GB"/>
-        </w:rPr>
-        <w:t>bpmruleruntime.cfapps.us10.hana.ondemand.com</w:t>
-      </w:r>
-    </w:p>
-    <w:p>
-      <w:r>
-        <w:rPr>
-          <w:rFonts w:ascii="Arial" w:hAnsi="Arial" w:eastAsia="Arial" w:cs="Arial"/>
-          <w:noProof w:val="0"/>
-          <w:sz w:val="21"/>
-          <w:szCs w:val="21"/>
-          <w:lang w:val="en-US"/>
-        </w:rPr>
-        <w:t xml:space="preserve"> </w:t>
-      </w:r>
-    </w:p>
-    <w:p>
-      <w:pPr>
-        <w:rPr>
-          <w:rFonts w:ascii="Helvetica" w:hAnsi="Helvetica" w:eastAsia="Helvetica" w:cs="Helvetica"/>
-          <w:b w:val="0"/>
-          <w:bCs w:val="0"/>
-          <w:noProof w:val="0"/>
-          <w:sz w:val="24"/>
-          <w:szCs w:val="24"/>
-          <w:lang w:val="en-GB"/>
-        </w:rPr>
-      </w:pPr>
-      <w:r>
-        <w:rPr>
-          <w:rFonts w:ascii="Helvetica" w:hAnsi="Helvetica" w:eastAsia="Helvetica" w:cs="Helvetica"/>
-          <w:b w:val="1"/>
-          <w:bCs w:val="1"/>
-          <w:noProof w:val="0"/>
-          <w:sz w:val="24"/>
-          <w:szCs w:val="24"/>
-          <w:lang w:val="en-GB"/>
-        </w:rPr>
-        <w:t>Client ID:</w:t>
-      </w:r>
-      <w:r>
-        <w:br/>
-      </w:r>
-      <w:r>
-        <w:rPr>
-          <w:rFonts w:ascii="Helvetica" w:hAnsi="Helvetica" w:eastAsia="Helvetica" w:cs="Helvetica"/>
-          <w:b w:val="1"/>
-          <w:bCs w:val="1"/>
-          <w:noProof w:val="0"/>
-          <w:sz w:val="24"/>
-          <w:szCs w:val="24"/>
-          <w:lang w:val="en-GB"/>
-        </w:rPr>
-        <w:t xml:space="preserve"> </w:t>
-      </w:r>
-      <w:r>
-        <w:rPr>
-          <w:rFonts w:ascii="Helvetica" w:hAnsi="Helvetica" w:eastAsia="Helvetica" w:cs="Helvetica"/>
-          <w:b w:val="0"/>
-          <w:bCs w:val="0"/>
-          <w:noProof w:val="0"/>
-          <w:sz w:val="24"/>
-          <w:szCs w:val="24"/>
-          <w:lang w:val="en-GB"/>
-        </w:rPr>
-        <w:t>sb-clone-12628bc9-e039-46ed-a77d-342fe0f5d84</w:t>
-      </w:r>
-      <w:proofErr w:type="gramStart"/>
-      <w:r>
-        <w:rPr>
-          <w:rFonts w:ascii="Helvetica" w:hAnsi="Helvetica" w:eastAsia="Helvetica" w:cs="Helvetica"/>
-          <w:b w:val="0"/>
-          <w:bCs w:val="0"/>
-          <w:noProof w:val="0"/>
-          <w:sz w:val="24"/>
-          <w:szCs w:val="24"/>
-          <w:lang w:val="en-GB"/>
-        </w:rPr>
-        <w:t>b!b</w:t>
-      </w:r>
-      <w:proofErr w:type="gramEnd"/>
-      <w:r>
-        <w:rPr>
-          <w:rFonts w:ascii="Helvetica" w:hAnsi="Helvetica" w:eastAsia="Helvetica" w:cs="Helvetica"/>
-          <w:b w:val="0"/>
-          <w:bCs w:val="0"/>
-          <w:noProof w:val="0"/>
-          <w:sz w:val="24"/>
-          <w:szCs w:val="24"/>
-          <w:lang w:val="en-GB"/>
-        </w:rPr>
-        <w:t>5326|bpmrulebroker!b2018</w:t>
-      </w:r>
-    </w:p>
-    <w:p>
-      <w:pPr>
-        <w:rPr>
-          <w:rFonts w:ascii="Helvetica" w:hAnsi="Helvetica" w:eastAsia="Helvetica" w:cs="Helvetica"/>
-          <w:b w:val="1"/>
-          <w:bCs w:val="1"/>
-          <w:noProof w:val="0"/>
-          <w:sz w:val="24"/>
-          <w:szCs w:val="24"/>
-          <w:lang w:val="en-GB"/>
-        </w:rPr>
-      </w:pPr>
-    </w:p>
-    <w:p>
-      <w:pPr>
-        <w:rPr>
-          <w:rFonts w:ascii="Helvetica" w:hAnsi="Helvetica" w:eastAsia="Helvetica" w:cs="Helvetica"/>
-          <w:b w:val="0"/>
-          <w:bCs w:val="0"/>
-          <w:noProof w:val="0"/>
-          <w:sz w:val="24"/>
-          <w:szCs w:val="24"/>
-          <w:lang w:val="en-GB"/>
-        </w:rPr>
-      </w:pPr>
-      <w:r>
-        <w:rPr>
-          <w:rFonts w:ascii="Helvetica" w:hAnsi="Helvetica" w:eastAsia="Helvetica" w:cs="Helvetica"/>
-          <w:b w:val="1"/>
-          <w:bCs w:val="1"/>
-          <w:noProof w:val="0"/>
-          <w:sz w:val="24"/>
-          <w:szCs w:val="24"/>
-          <w:lang w:val="en-GB"/>
-        </w:rPr>
-        <w:t xml:space="preserve">Secret: </w:t>
-      </w:r>
-      <w:r>
-        <w:br/>
-      </w:r>
-      <w:r>
-        <w:rPr>
-          <w:rFonts w:ascii="Helvetica" w:hAnsi="Helvetica" w:eastAsia="Helvetica" w:cs="Helvetica"/>
-          <w:b w:val="0"/>
-          <w:bCs w:val="0"/>
-          <w:noProof w:val="0"/>
-          <w:sz w:val="24"/>
-          <w:szCs w:val="24"/>
-          <w:lang w:val="en-GB"/>
-        </w:rPr>
-        <w:t>EHa02gKesOCyfEhjgg1SIT6A3SA=</w:t>
-      </w:r>
-    </w:p>
-    <w:p>
-      <w:r>
-        <w:rPr>
-          <w:rFonts w:ascii="Arial" w:hAnsi="Arial" w:eastAsia="Arial" w:cs="Arial"/>
-          <w:noProof w:val="0"/>
-          <w:sz w:val="21"/>
-          <w:szCs w:val="21"/>
-          <w:lang w:val="en-US"/>
-        </w:rPr>
-        <w:t xml:space="preserve"> </w:t>
-      </w:r>
-    </w:p>
-    <w:p>
-      <w:pPr>
-        <w:rPr>
-          <w:rFonts w:ascii="Helvetica" w:hAnsi="Helvetica" w:eastAsia="Helvetica" w:cs="Helvetica"/>
-          <w:b w:val="0"/>
-          <w:bCs w:val="0"/>
-          <w:noProof w:val="0"/>
-          <w:sz w:val="24"/>
-          <w:szCs w:val="24"/>
-          <w:lang w:val="en-GB"/>
-        </w:rPr>
-      </w:pPr>
-      <w:proofErr w:type="spellStart"/>
-      <w:r>
-        <w:rPr>
-          <w:rFonts w:ascii="Helvetica" w:hAnsi="Helvetica" w:eastAsia="Helvetica" w:cs="Helvetica"/>
-          <w:b w:val="1"/>
-          <w:bCs w:val="1"/>
-          <w:noProof w:val="0"/>
-          <w:sz w:val="24"/>
-          <w:szCs w:val="24"/>
-          <w:lang w:val="en-GB"/>
-        </w:rPr>
-        <w:t>tokenURL</w:t>
-      </w:r>
-      <w:proofErr w:type="spellEnd"/>
-      <w:r>
-        <w:rPr>
-          <w:rFonts w:ascii="Helvetica" w:hAnsi="Helvetica" w:eastAsia="Helvetica" w:cs="Helvetica"/>
-          <w:b w:val="1"/>
-          <w:bCs w:val="1"/>
-          <w:noProof w:val="0"/>
-          <w:sz w:val="24"/>
-          <w:szCs w:val="24"/>
-          <w:lang w:val="en-GB"/>
-        </w:rPr>
-        <w:t>:</w:t>
-      </w:r>
-      <w:r>
-        <w:br/>
-      </w:r>
-      <w:r>
-        <w:rPr>
-          <w:rFonts w:ascii="Helvetica" w:hAnsi="Helvetica" w:eastAsia="Helvetica" w:cs="Helvetica"/>
-          <w:b w:val="1"/>
-          <w:bCs w:val="1"/>
-          <w:noProof w:val="0"/>
-          <w:sz w:val="24"/>
-          <w:szCs w:val="24"/>
-          <w:lang w:val="en-GB"/>
-        </w:rPr>
-        <w:t xml:space="preserve"> </w:t>
-      </w:r>
-      <w:r>
-        <w:rPr>
-          <w:rFonts w:ascii="Helvetica" w:hAnsi="Helvetica" w:eastAsia="Helvetica" w:cs="Helvetica"/>
-          <w:b w:val="0"/>
-          <w:bCs w:val="0"/>
-          <w:noProof w:val="0"/>
-          <w:sz w:val="24"/>
-          <w:szCs w:val="24"/>
-          <w:lang w:val="en-GB"/>
-        </w:rPr>
-        <w:t>sapintelligentbpm-us10.authentication.us10.hana.ondemand.com</w:t>
-      </w:r>
-    </w:p>
-    <w:p>
-      <w:pPr>
-        <w:pStyle w:val="Normal"/>
-        <w:rPr>
-          <w:rFonts w:ascii="Arial" w:hAnsi="Arial" w:eastAsia="Arial Unicode MS" w:cs="Arial"/>
-          <w:color w:val="000000" w:themeColor="text1" w:themeTint="FF" w:themeShade="FF"/>
-          <w:sz w:val="22"/>
-          <w:szCs w:val="22"/>
-          <w:lang w:val="en-US"/>
-        </w:rPr>
-      </w:pPr>
-    </w:p>
     <w:sectPr>
-      <w:pgSz w:w="12240" w:h="15840" w:orient="portrait"/>
-      <w:pgMar w:top="1440" w:right="1440" w:bottom="1440" w:left="1440" w:header="720" w:footer="720" w:gutter="0"/>
+      <w:pgSz w:w="12240" w:h="15840"/>
+      <w:pgMar w:top="432" w:right="1440" w:bottom="174" w:left="1440" w:header="720" w:footer="720" w:gutter="0"/>
       <w:cols w:space="720"/>
       <w:noEndnote/>
     </w:sectPr>
@@ -2030,7 +1567,7 @@
 </file>
 
 <file path=word/endnotes.xml><?xml version="1.0" encoding="utf-8"?>
-<w:endnotes xmlns:wpc="http://schemas.microsoft.com/office/word/2010/wordprocessingCanvas" xmlns:cx="http://schemas.microsoft.com/office/drawing/2014/chartex" xmlns:cx1="http://schemas.microsoft.com/office/drawing/2015/9/8/chartex" xmlns:cx2="http://schemas.microsoft.com/office/drawing/2015/10/21/chartex" xmlns:cx3="http://schemas.microsoft.com/office/drawing/2016/5/9/chartex" xmlns:cx4="http://schemas.microsoft.com/office/drawing/2016/5/10/chartex" xmlns:cx5="http://schemas.microsoft.com/office/drawing/2016/5/11/chartex" xmlns:cx6="http://schemas.microsoft.com/office/drawing/2016/5/12/chartex" xmlns:cx7="http://schemas.microsoft.com/office/drawing/2016/5/13/chartex" xmlns:cx8="http://schemas.microsoft.com/office/drawing/2016/5/14/chartex" xmlns:mc="http://schemas.openxmlformats.org/markup-compatibility/2006" xmlns:aink="http://schemas.microsoft.com/office/drawing/2016/ink" xmlns:am3d="http://schemas.microsoft.com/office/drawing/2017/model3d" xmlns:o="urn:schemas-microsoft-com:office:office" xmlns:r="http://schemas.openxmlformats.org/officeDocument/2006/relationships" xmlns:m="http://schemas.openxmlformats.org/officeDocument/2006/math" xmlns:v="urn:schemas-microsoft-com:vml" xmlns:wp14="http://schemas.microsoft.com/office/word/2010/wordprocessingDrawing" xmlns:wp="http://schemas.openxmlformats.org/drawingml/2006/wordprocessingDrawing" xmlns:w10="urn:schemas-microsoft-com:office:word" xmlns:w="http://schemas.openxmlformats.org/wordprocessingml/2006/main" xmlns:w14="http://schemas.microsoft.com/office/word/2010/wordml" xmlns:w15="http://schemas.microsoft.com/office/word/2012/wordml" xmlns:w16cid="http://schemas.microsoft.com/office/word/2016/wordml/cid" xmlns:w16se="http://schemas.microsoft.com/office/word/2015/wordml/symex" xmlns:wpg="http://schemas.microsoft.com/office/word/2010/wordprocessingGroup" xmlns:wpi="http://schemas.microsoft.com/office/word/2010/wordprocessingInk" xmlns:wne="http://schemas.microsoft.com/office/word/2006/wordml" xmlns:wps="http://schemas.microsoft.com/office/word/2010/wordprocessingShape" mc:Ignorable="w14 w15 w16se w16cid wp14">
+<w:endnotes xmlns:wpc="http://schemas.microsoft.com/office/word/2010/wordprocessingCanvas" xmlns:cx="http://schemas.microsoft.com/office/drawing/2014/chartex" xmlns:cx1="http://schemas.microsoft.com/office/drawing/2015/9/8/chartex" xmlns:cx2="http://schemas.microsoft.com/office/drawing/2015/10/21/chartex" xmlns:cx3="http://schemas.microsoft.com/office/drawing/2016/5/9/chartex" xmlns:cx4="http://schemas.microsoft.com/office/drawing/2016/5/10/chartex" xmlns:cx5="http://schemas.microsoft.com/office/drawing/2016/5/11/chartex" xmlns:cx6="http://schemas.microsoft.com/office/drawing/2016/5/12/chartex" xmlns:cx7="http://schemas.microsoft.com/office/drawing/2016/5/13/chartex" xmlns:cx8="http://schemas.microsoft.com/office/drawing/2016/5/14/chartex" xmlns:mc="http://schemas.openxmlformats.org/markup-compatibility/2006" xmlns:aink="http://schemas.microsoft.com/office/drawing/2016/ink" xmlns:am3d="http://schemas.microsoft.com/office/drawing/2017/model3d" xmlns:o="urn:schemas-microsoft-com:office:office" xmlns:r="http://schemas.openxmlformats.org/officeDocument/2006/relationships" xmlns:m="http://schemas.openxmlformats.org/officeDocument/2006/math" xmlns:v="urn:schemas-microsoft-com:vml" xmlns:wp14="http://schemas.microsoft.com/office/word/2010/wordprocessingDrawing" xmlns:wp="http://schemas.openxmlformats.org/drawingml/2006/wordprocessingDrawing" xmlns:w10="urn:schemas-microsoft-com:office:word" xmlns:w="http://schemas.openxmlformats.org/wordprocessingml/2006/main" xmlns:w14="http://schemas.microsoft.com/office/word/2010/wordml" xmlns:w15="http://schemas.microsoft.com/office/word/2012/wordml" xmlns:w16cex="http://schemas.microsoft.com/office/word/2018/wordml/cex" xmlns:w16cid="http://schemas.microsoft.com/office/word/2016/wordml/cid" xmlns:w16="http://schemas.microsoft.com/office/word/2018/wordml" xmlns:w16se="http://schemas.microsoft.com/office/word/2015/wordml/symex" xmlns:wpg="http://schemas.microsoft.com/office/word/2010/wordprocessingGroup" xmlns:wpi="http://schemas.microsoft.com/office/word/2010/wordprocessingInk" xmlns:wne="http://schemas.microsoft.com/office/word/2006/wordml" xmlns:wps="http://schemas.microsoft.com/office/word/2010/wordprocessingShape" mc:Ignorable="w14 w15 w16se w16cid w16 w16cex wp14">
   <w:endnote w:type="separator" w:id="-1">
     <w:p>
       <w:r>
@@ -2049,7 +1586,7 @@
 </file>
 
 <file path=word/footnotes.xml><?xml version="1.0" encoding="utf-8"?>
-<w:footnotes xmlns:wpc="http://schemas.microsoft.com/office/word/2010/wordprocessingCanvas" xmlns:cx="http://schemas.microsoft.com/office/drawing/2014/chartex" xmlns:cx1="http://schemas.microsoft.com/office/drawing/2015/9/8/chartex" xmlns:cx2="http://schemas.microsoft.com/office/drawing/2015/10/21/chartex" xmlns:cx3="http://schemas.microsoft.com/office/drawing/2016/5/9/chartex" xmlns:cx4="http://schemas.microsoft.com/office/drawing/2016/5/10/chartex" xmlns:cx5="http://schemas.microsoft.com/office/drawing/2016/5/11/chartex" xmlns:cx6="http://schemas.microsoft.com/office/drawing/2016/5/12/chartex" xmlns:cx7="http://schemas.microsoft.com/office/drawing/2016/5/13/chartex" xmlns:cx8="http://schemas.microsoft.com/office/drawing/2016/5/14/chartex" xmlns:mc="http://schemas.openxmlformats.org/markup-compatibility/2006" xmlns:aink="http://schemas.microsoft.com/office/drawing/2016/ink" xmlns:am3d="http://schemas.microsoft.com/office/drawing/2017/model3d" xmlns:o="urn:schemas-microsoft-com:office:office" xmlns:r="http://schemas.openxmlformats.org/officeDocument/2006/relationships" xmlns:m="http://schemas.openxmlformats.org/officeDocument/2006/math" xmlns:v="urn:schemas-microsoft-com:vml" xmlns:wp14="http://schemas.microsoft.com/office/word/2010/wordprocessingDrawing" xmlns:wp="http://schemas.openxmlformats.org/drawingml/2006/wordprocessingDrawing" xmlns:w10="urn:schemas-microsoft-com:office:word" xmlns:w="http://schemas.openxmlformats.org/wordprocessingml/2006/main" xmlns:w14="http://schemas.microsoft.com/office/word/2010/wordml" xmlns:w15="http://schemas.microsoft.com/office/word/2012/wordml" xmlns:w16cid="http://schemas.microsoft.com/office/word/2016/wordml/cid" xmlns:w16se="http://schemas.microsoft.com/office/word/2015/wordml/symex" xmlns:wpg="http://schemas.microsoft.com/office/word/2010/wordprocessingGroup" xmlns:wpi="http://schemas.microsoft.com/office/word/2010/wordprocessingInk" xmlns:wne="http://schemas.microsoft.com/office/word/2006/wordml" xmlns:wps="http://schemas.microsoft.com/office/word/2010/wordprocessingShape" mc:Ignorable="w14 w15 w16se w16cid wp14">
+<w:footnotes xmlns:wpc="http://schemas.microsoft.com/office/word/2010/wordprocessingCanvas" xmlns:cx="http://schemas.microsoft.com/office/drawing/2014/chartex" xmlns:cx1="http://schemas.microsoft.com/office/drawing/2015/9/8/chartex" xmlns:cx2="http://schemas.microsoft.com/office/drawing/2015/10/21/chartex" xmlns:cx3="http://schemas.microsoft.com/office/drawing/2016/5/9/chartex" xmlns:cx4="http://schemas.microsoft.com/office/drawing/2016/5/10/chartex" xmlns:cx5="http://schemas.microsoft.com/office/drawing/2016/5/11/chartex" xmlns:cx6="http://schemas.microsoft.com/office/drawing/2016/5/12/chartex" xmlns:cx7="http://schemas.microsoft.com/office/drawing/2016/5/13/chartex" xmlns:cx8="http://schemas.microsoft.com/office/drawing/2016/5/14/chartex" xmlns:mc="http://schemas.openxmlformats.org/markup-compatibility/2006" xmlns:aink="http://schemas.microsoft.com/office/drawing/2016/ink" xmlns:am3d="http://schemas.microsoft.com/office/drawing/2017/model3d" xmlns:o="urn:schemas-microsoft-com:office:office" xmlns:r="http://schemas.openxmlformats.org/officeDocument/2006/relationships" xmlns:m="http://schemas.openxmlformats.org/officeDocument/2006/math" xmlns:v="urn:schemas-microsoft-com:vml" xmlns:wp14="http://schemas.microsoft.com/office/word/2010/wordprocessingDrawing" xmlns:wp="http://schemas.openxmlformats.org/drawingml/2006/wordprocessingDrawing" xmlns:w10="urn:schemas-microsoft-com:office:word" xmlns:w="http://schemas.openxmlformats.org/wordprocessingml/2006/main" xmlns:w14="http://schemas.microsoft.com/office/word/2010/wordml" xmlns:w15="http://schemas.microsoft.com/office/word/2012/wordml" xmlns:w16cex="http://schemas.microsoft.com/office/word/2018/wordml/cex" xmlns:w16cid="http://schemas.microsoft.com/office/word/2016/wordml/cid" xmlns:w16="http://schemas.microsoft.com/office/word/2018/wordml" xmlns:w16se="http://schemas.microsoft.com/office/word/2015/wordml/symex" xmlns:wpg="http://schemas.microsoft.com/office/word/2010/wordprocessingGroup" xmlns:wpi="http://schemas.microsoft.com/office/word/2010/wordprocessingInk" xmlns:wne="http://schemas.microsoft.com/office/word/2006/wordml" xmlns:wps="http://schemas.microsoft.com/office/word/2010/wordprocessingShape" mc:Ignorable="w14 w15 w16se w16cid w16 w16cex wp14">
   <w:footnote w:type="separator" w:id="-1">
     <w:p>
       <w:r>
@@ -2068,11 +1605,11 @@
 </file>
 
 <file path=word/styles.xml><?xml version="1.0" encoding="utf-8"?>
-<w:styles xmlns:wp14="http://schemas.microsoft.com/office/word/2010/wordprocessingDrawing" xmlns:mc="http://schemas.openxmlformats.org/markup-compatibility/2006" xmlns:r="http://schemas.openxmlformats.org/officeDocument/2006/relationships" xmlns:w="http://schemas.openxmlformats.org/wordprocessingml/2006/main" xmlns:w14="http://schemas.microsoft.com/office/word/2010/wordml" xmlns:w15="http://schemas.microsoft.com/office/word/2012/wordml" xmlns:w16cid="http://schemas.microsoft.com/office/word/2016/wordml/cid" xmlns:w16se="http://schemas.microsoft.com/office/word/2015/wordml/symex" mc:Ignorable="w14 w15 w16se w16cid wp14">
+<w:styles xmlns:mc="http://schemas.openxmlformats.org/markup-compatibility/2006" xmlns:r="http://schemas.openxmlformats.org/officeDocument/2006/relationships" xmlns:w="http://schemas.openxmlformats.org/wordprocessingml/2006/main" xmlns:w14="http://schemas.microsoft.com/office/word/2010/wordml" xmlns:w15="http://schemas.microsoft.com/office/word/2012/wordml" xmlns:w16cex="http://schemas.microsoft.com/office/word/2018/wordml/cex" xmlns:w16cid="http://schemas.microsoft.com/office/word/2016/wordml/cid" xmlns:w16="http://schemas.microsoft.com/office/word/2018/wordml" xmlns:w16se="http://schemas.microsoft.com/office/word/2015/wordml/symex" mc:Ignorable="w14 w15 w16se w16cid w16 w16cex">
   <w:docDefaults>
     <w:rPrDefault>
       <w:rPr>
-        <w:rFonts w:asciiTheme="minorHAnsi" w:hAnsiTheme="minorHAnsi" w:eastAsiaTheme="minorHAnsi" w:cstheme="minorBidi"/>
+        <w:rFonts w:asciiTheme="minorHAnsi" w:eastAsiaTheme="minorHAnsi" w:hAnsiTheme="minorHAnsi" w:cstheme="minorBidi"/>
         <w:sz w:val="24"/>
         <w:szCs w:val="24"/>
         <w:lang w:val="en-GB" w:eastAsia="en-US" w:bidi="ar-SA"/>
@@ -2080,17 +1617,17 @@
     </w:rPrDefault>
     <w:pPrDefault/>
   </w:docDefaults>
-  <w:latentStyles w:defLockedState="0" w:defUIPriority="99" w:defSemiHidden="0" w:defUnhideWhenUsed="0" w:defQFormat="0" w:count="377">
+  <w:latentStyles w:defLockedState="0" w:defUIPriority="99" w:defSemiHidden="0" w:defUnhideWhenUsed="0" w:defQFormat="0" w:count="376">
     <w:lsdException w:name="Normal" w:uiPriority="0" w:qFormat="1"/>
     <w:lsdException w:name="heading 1" w:uiPriority="9" w:qFormat="1"/>
-    <w:lsdException w:name="heading 2" w:uiPriority="9" w:semiHidden="1" w:unhideWhenUsed="1" w:qFormat="1"/>
-    <w:lsdException w:name="heading 3" w:uiPriority="9" w:semiHidden="1" w:unhideWhenUsed="1" w:qFormat="1"/>
-    <w:lsdException w:name="heading 4" w:uiPriority="9" w:semiHidden="1" w:unhideWhenUsed="1" w:qFormat="1"/>
-    <w:lsdException w:name="heading 5" w:uiPriority="9" w:semiHidden="1" w:unhideWhenUsed="1" w:qFormat="1"/>
-    <w:lsdException w:name="heading 6" w:uiPriority="9" w:semiHidden="1" w:unhideWhenUsed="1" w:qFormat="1"/>
-    <w:lsdException w:name="heading 7" w:uiPriority="9" w:semiHidden="1" w:unhideWhenUsed="1" w:qFormat="1"/>
-    <w:lsdException w:name="heading 8" w:uiPriority="9" w:semiHidden="1" w:unhideWhenUsed="1" w:qFormat="1"/>
-    <w:lsdException w:name="heading 9" w:uiPriority="9" w:semiHidden="1" w:unhideWhenUsed="1" w:qFormat="1"/>
+    <w:lsdException w:name="heading 2" w:semiHidden="1" w:uiPriority="9" w:unhideWhenUsed="1" w:qFormat="1"/>
+    <w:lsdException w:name="heading 3" w:semiHidden="1" w:uiPriority="9" w:unhideWhenUsed="1" w:qFormat="1"/>
+    <w:lsdException w:name="heading 4" w:semiHidden="1" w:uiPriority="9" w:unhideWhenUsed="1" w:qFormat="1"/>
+    <w:lsdException w:name="heading 5" w:semiHidden="1" w:uiPriority="9" w:unhideWhenUsed="1" w:qFormat="1"/>
+    <w:lsdException w:name="heading 6" w:semiHidden="1" w:uiPriority="9" w:unhideWhenUsed="1" w:qFormat="1"/>
+    <w:lsdException w:name="heading 7" w:semiHidden="1" w:uiPriority="9" w:unhideWhenUsed="1" w:qFormat="1"/>
+    <w:lsdException w:name="heading 8" w:semiHidden="1" w:uiPriority="9" w:unhideWhenUsed="1" w:qFormat="1"/>
+    <w:lsdException w:name="heading 9" w:semiHidden="1" w:uiPriority="9" w:unhideWhenUsed="1" w:qFormat="1"/>
     <w:lsdException w:name="index 1" w:semiHidden="1" w:unhideWhenUsed="1"/>
     <w:lsdException w:name="index 2" w:semiHidden="1" w:unhideWhenUsed="1"/>
     <w:lsdException w:name="index 3" w:semiHidden="1" w:unhideWhenUsed="1"/>
@@ -2100,22 +1637,22 @@
     <w:lsdException w:name="index 7" w:semiHidden="1" w:unhideWhenUsed="1"/>
     <w:lsdException w:name="index 8" w:semiHidden="1" w:unhideWhenUsed="1"/>
     <w:lsdException w:name="index 9" w:semiHidden="1" w:unhideWhenUsed="1"/>
-    <w:lsdException w:name="toc 1" w:uiPriority="39" w:semiHidden="1" w:unhideWhenUsed="1"/>
-    <w:lsdException w:name="toc 2" w:uiPriority="39" w:semiHidden="1" w:unhideWhenUsed="1"/>
-    <w:lsdException w:name="toc 3" w:uiPriority="39" w:semiHidden="1" w:unhideWhenUsed="1"/>
-    <w:lsdException w:name="toc 4" w:uiPriority="39" w:semiHidden="1" w:unhideWhenUsed="1"/>
-    <w:lsdException w:name="toc 5" w:uiPriority="39" w:semiHidden="1" w:unhideWhenUsed="1"/>
-    <w:lsdException w:name="toc 6" w:uiPriority="39" w:semiHidden="1" w:unhideWhenUsed="1"/>
-    <w:lsdException w:name="toc 7" w:uiPriority="39" w:semiHidden="1" w:unhideWhenUsed="1"/>
-    <w:lsdException w:name="toc 8" w:uiPriority="39" w:semiHidden="1" w:unhideWhenUsed="1"/>
-    <w:lsdException w:name="toc 9" w:uiPriority="39" w:semiHidden="1" w:unhideWhenUsed="1"/>
+    <w:lsdException w:name="toc 1" w:semiHidden="1" w:uiPriority="39" w:unhideWhenUsed="1"/>
+    <w:lsdException w:name="toc 2" w:semiHidden="1" w:uiPriority="39" w:unhideWhenUsed="1"/>
+    <w:lsdException w:name="toc 3" w:semiHidden="1" w:uiPriority="39" w:unhideWhenUsed="1"/>
+    <w:lsdException w:name="toc 4" w:semiHidden="1" w:uiPriority="39" w:unhideWhenUsed="1"/>
+    <w:lsdException w:name="toc 5" w:semiHidden="1" w:uiPriority="39" w:unhideWhenUsed="1"/>
+    <w:lsdException w:name="toc 6" w:semiHidden="1" w:uiPriority="39" w:unhideWhenUsed="1"/>
+    <w:lsdException w:name="toc 7" w:semiHidden="1" w:uiPriority="39" w:unhideWhenUsed="1"/>
+    <w:lsdException w:name="toc 8" w:semiHidden="1" w:uiPriority="39" w:unhideWhenUsed="1"/>
+    <w:lsdException w:name="toc 9" w:semiHidden="1" w:uiPriority="39" w:unhideWhenUsed="1"/>
     <w:lsdException w:name="Normal Indent" w:semiHidden="1" w:unhideWhenUsed="1"/>
     <w:lsdException w:name="footnote text" w:semiHidden="1" w:unhideWhenUsed="1"/>
     <w:lsdException w:name="annotation text" w:semiHidden="1" w:unhideWhenUsed="1"/>
     <w:lsdException w:name="header" w:semiHidden="1" w:unhideWhenUsed="1"/>
     <w:lsdException w:name="footer" w:semiHidden="1" w:unhideWhenUsed="1"/>
     <w:lsdException w:name="index heading" w:semiHidden="1" w:unhideWhenUsed="1"/>
-    <w:lsdException w:name="caption" w:uiPriority="35" w:semiHidden="1" w:unhideWhenUsed="1" w:qFormat="1"/>
+    <w:lsdException w:name="caption" w:semiHidden="1" w:uiPriority="35" w:unhideWhenUsed="1" w:qFormat="1"/>
     <w:lsdException w:name="table of figures" w:semiHidden="1" w:unhideWhenUsed="1"/>
     <w:lsdException w:name="envelope address" w:semiHidden="1" w:unhideWhenUsed="1"/>
     <w:lsdException w:name="envelope return" w:semiHidden="1" w:unhideWhenUsed="1"/>
@@ -2146,7 +1683,7 @@
     <w:lsdException w:name="Title" w:uiPriority="10" w:qFormat="1"/>
     <w:lsdException w:name="Closing" w:semiHidden="1" w:unhideWhenUsed="1"/>
     <w:lsdException w:name="Signature" w:semiHidden="1" w:unhideWhenUsed="1"/>
-    <w:lsdException w:name="Default Paragraph Font" w:uiPriority="1" w:semiHidden="1" w:unhideWhenUsed="1"/>
+    <w:lsdException w:name="Default Paragraph Font" w:semiHidden="1" w:uiPriority="1" w:unhideWhenUsed="1"/>
     <w:lsdException w:name="Body Text" w:semiHidden="1" w:unhideWhenUsed="1"/>
     <w:lsdException w:name="Body Text Indent" w:semiHidden="1" w:unhideWhenUsed="1"/>
     <w:lsdException w:name="List Continue" w:semiHidden="1" w:unhideWhenUsed="1"/>
@@ -2186,6 +1723,7 @@
     <w:lsdException w:name="HTML Sample" w:semiHidden="1" w:unhideWhenUsed="1"/>
     <w:lsdException w:name="HTML Typewriter" w:semiHidden="1" w:unhideWhenUsed="1"/>
     <w:lsdException w:name="HTML Variable" w:semiHidden="1" w:unhideWhenUsed="1"/>
+    <w:lsdException w:name="Normal Table" w:semiHidden="1" w:unhideWhenUsed="1"/>
     <w:lsdException w:name="annotation subject" w:semiHidden="1" w:unhideWhenUsed="1"/>
     <w:lsdException w:name="No List" w:semiHidden="1" w:unhideWhenUsed="1"/>
     <w:lsdException w:name="Outline List 1" w:semiHidden="1" w:unhideWhenUsed="1"/>
@@ -2232,8 +1770,10 @@
     <w:lsdException w:name="Table Subtle 2" w:semiHidden="1" w:unhideWhenUsed="1"/>
     <w:lsdException w:name="Table Web 1" w:semiHidden="1" w:unhideWhenUsed="1"/>
     <w:lsdException w:name="Table Web 2" w:semiHidden="1" w:unhideWhenUsed="1"/>
+    <w:lsdException w:name="Table Web 3" w:semiHidden="1" w:unhideWhenUsed="1"/>
     <w:lsdException w:name="Balloon Text" w:semiHidden="1" w:unhideWhenUsed="1"/>
     <w:lsdException w:name="Table Grid" w:uiPriority="39"/>
+    <w:lsdException w:name="Table Theme" w:semiHidden="1" w:unhideWhenUsed="1"/>
     <w:lsdException w:name="Placeholder Text" w:semiHidden="1"/>
     <w:lsdException w:name="No Spacing" w:uiPriority="1" w:qFormat="1"/>
     <w:lsdException w:name="Light Shading" w:uiPriority="60"/>
@@ -2343,8 +1883,8 @@
     <w:lsdException w:name="Subtle Reference" w:uiPriority="31" w:qFormat="1"/>
     <w:lsdException w:name="Intense Reference" w:uiPriority="32" w:qFormat="1"/>
     <w:lsdException w:name="Book Title" w:uiPriority="33" w:qFormat="1"/>
-    <w:lsdException w:name="Bibliography" w:uiPriority="37" w:semiHidden="1" w:unhideWhenUsed="1"/>
-    <w:lsdException w:name="TOC Heading" w:uiPriority="39" w:semiHidden="1" w:unhideWhenUsed="1" w:qFormat="1"/>
+    <w:lsdException w:name="Bibliography" w:semiHidden="1" w:uiPriority="37" w:unhideWhenUsed="1"/>
+    <w:lsdException w:name="TOC Heading" w:semiHidden="1" w:uiPriority="39" w:unhideWhenUsed="1" w:qFormat="1"/>
     <w:lsdException w:name="Plain Table 1" w:uiPriority="41"/>
     <w:lsdException w:name="Plain Table 2" w:uiPriority="42"/>
     <w:lsdException w:name="Plain Table 3" w:uiPriority="43"/>
@@ -2452,19 +1992,18 @@
     <w:lsdException w:name="Mention" w:semiHidden="1" w:unhideWhenUsed="1"/>
     <w:lsdException w:name="Smart Hyperlink" w:semiHidden="1" w:unhideWhenUsed="1"/>
     <w:lsdException w:name="Smart Link" w:semiHidden="1" w:unhideWhenUsed="1"/>
-    <w:lsdException w:name="Smart Link Error" w:semiHidden="1" w:unhideWhenUsed="1"/>
   </w:latentStyles>
-  <w:style w:type="paragraph" w:styleId="Normal" w:default="1">
+  <w:style w:type="paragraph" w:default="1" w:styleId="Normal">
     <w:name w:val="Normal"/>
     <w:qFormat/>
   </w:style>
-  <w:style w:type="character" w:styleId="DefaultParagraphFont" w:default="1">
+  <w:style w:type="character" w:default="1" w:styleId="DefaultParagraphFont">
     <w:name w:val="Default Paragraph Font"/>
     <w:uiPriority w:val="1"/>
     <w:semiHidden/>
     <w:unhideWhenUsed/>
   </w:style>
-  <w:style w:type="table" w:styleId="TableNormal" w:default="1">
+  <w:style w:type="table" w:default="1" w:styleId="TableNormal">
     <w:name w:val="Normal Table"/>
     <w:uiPriority w:val="99"/>
     <w:semiHidden/>
@@ -2479,32 +2018,32 @@
       </w:tblCellMar>
     </w:tblPr>
   </w:style>
-  <w:style w:type="numbering" w:styleId="NoList" w:default="1">
+  <w:style w:type="numbering" w:default="1" w:styleId="NoList">
     <w:name w:val="No List"/>
     <w:uiPriority w:val="99"/>
     <w:semiHidden/>
     <w:unhideWhenUsed/>
   </w:style>
-  <w:style w:type="paragraph" w:styleId="p" w:customStyle="1">
+  <w:style w:type="paragraph" w:customStyle="1" w:styleId="p">
     <w:name w:val="p"/>
     <w:basedOn w:val="Normal"/>
     <w:link w:val="pChar"/>
     <w:autoRedefine/>
     <w:rsid w:val="00330E55"/>
     <w:rPr>
-      <w:rFonts w:ascii="Arial" w:hAnsi="Arial" w:eastAsia="Arial Unicode MS" w:cs="Arial"/>
+      <w:rFonts w:ascii="Arial" w:eastAsia="Arial Unicode MS" w:hAnsi="Arial" w:cs="Arial"/>
       <w:bCs/>
       <w:color w:val="000000"/>
       <w:szCs w:val="22"/>
       <w:lang w:val="en-US"/>
     </w:rPr>
   </w:style>
-  <w:style w:type="character" w:styleId="pChar" w:customStyle="1">
+  <w:style w:type="character" w:customStyle="1" w:styleId="pChar">
     <w:name w:val="p Char"/>
     <w:link w:val="p"/>
     <w:rsid w:val="00330E55"/>
     <w:rPr>
-      <w:rFonts w:ascii="Arial" w:hAnsi="Arial" w:eastAsia="Arial Unicode MS" w:cs="Arial"/>
+      <w:rFonts w:ascii="Arial" w:eastAsia="Arial Unicode MS" w:hAnsi="Arial" w:cs="Arial"/>
       <w:bCs/>
       <w:color w:val="000000"/>
       <w:szCs w:val="22"/>
@@ -2776,21 +2315,6 @@
 </file>
 
 <file path=customXml/item1.xml><?xml version="1.0" encoding="utf-8"?>
-<p:properties xmlns:p="http://schemas.microsoft.com/office/2006/metadata/properties" xmlns:xsi="http://www.w3.org/2001/XMLSchema-instance" xmlns:pc="http://schemas.microsoft.com/office/infopath/2007/PartnerControls">
-  <documentManagement/>
-</p:properties>
-</file>
-
-<file path=customXml/item2.xml><?xml version="1.0" encoding="utf-8"?>
-<?mso-contentType ?>
-<FormTemplates xmlns="http://schemas.microsoft.com/sharepoint/v3/contenttype/forms">
-  <Display>DocumentLibraryForm</Display>
-  <Edit>DocumentLibraryForm</Edit>
-  <New>DocumentLibraryForm</New>
-</FormTemplates>
-</file>
-
-<file path=customXml/item3.xml><?xml version="1.0" encoding="utf-8"?>
 <ct:contentTypeSchema xmlns:ct="http://schemas.microsoft.com/office/2006/metadata/contentType" xmlns:ma="http://schemas.microsoft.com/office/2006/metadata/properties/metaAttributes" ct:_="" ma:_="" ma:contentTypeName="Document" ma:contentTypeID="0x0101003148741768698445B8941B5ABDBA9457" ma:contentTypeVersion="11" ma:contentTypeDescription="Create a new document." ma:contentTypeScope="" ma:versionID="bd83e5515a5bf452121c582ead05a62f">
   <xsd:schema xmlns:xsd="http://www.w3.org/2001/XMLSchema" xmlns:xs="http://www.w3.org/2001/XMLSchema" xmlns:p="http://schemas.microsoft.com/office/2006/metadata/properties" xmlns:ns2="10c732b3-e810-4ef1-9e4d-ba89bc458783" xmlns:ns3="b94e3b65-f586-4d64-a5a6-c3ffd8dcb7a9" targetNamespace="http://schemas.microsoft.com/office/2006/metadata/properties" ma:root="true" ma:fieldsID="78fe86c591460e4ec9c36a9f823ca3ee" ns2:_="" ns3:_="">
     <xsd:import namespace="10c732b3-e810-4ef1-9e4d-ba89bc458783"/>
@@ -3001,11 +2525,36 @@
 </ct:contentTypeSchema>
 </file>
 
+<file path=customXml/item2.xml><?xml version="1.0" encoding="utf-8"?>
+<?mso-contentType ?>
+<FormTemplates xmlns="http://schemas.microsoft.com/sharepoint/v3/contenttype/forms">
+  <Display>DocumentLibraryForm</Display>
+  <Edit>DocumentLibraryForm</Edit>
+  <New>DocumentLibraryForm</New>
+</FormTemplates>
+</file>
+
+<file path=customXml/item3.xml><?xml version="1.0" encoding="utf-8"?>
+<p:properties xmlns:p="http://schemas.microsoft.com/office/2006/metadata/properties" xmlns:xsi="http://www.w3.org/2001/XMLSchema-instance" xmlns:pc="http://schemas.microsoft.com/office/infopath/2007/PartnerControls">
+  <documentManagement/>
+</p:properties>
+</file>
+
 <file path=customXml/itemProps1.xml><?xml version="1.0" encoding="utf-8"?>
-<ds:datastoreItem xmlns:ds="http://schemas.openxmlformats.org/officeDocument/2006/customXml" ds:itemID="{B1B91C15-F5A2-4DE9-9B10-B0453EA309B1}">
+<ds:datastoreItem xmlns:ds="http://schemas.openxmlformats.org/officeDocument/2006/customXml" ds:itemID="{D0B98B8F-70E7-40B7-8984-5321BBEE8D17}">
   <ds:schemaRefs>
+    <ds:schemaRef ds:uri="http://schemas.microsoft.com/office/2006/metadata/contentType"/>
+    <ds:schemaRef ds:uri="http://schemas.microsoft.com/office/2006/metadata/properties/metaAttributes"/>
+    <ds:schemaRef ds:uri="http://www.w3.org/2001/XMLSchema"/>
     <ds:schemaRef ds:uri="http://schemas.microsoft.com/office/2006/metadata/properties"/>
+    <ds:schemaRef ds:uri="10c732b3-e810-4ef1-9e4d-ba89bc458783"/>
+    <ds:schemaRef ds:uri="b94e3b65-f586-4d64-a5a6-c3ffd8dcb7a9"/>
+    <ds:schemaRef ds:uri="http://schemas.microsoft.com/office/2006/documentManagement/types"/>
     <ds:schemaRef ds:uri="http://schemas.microsoft.com/office/infopath/2007/PartnerControls"/>
+    <ds:schemaRef ds:uri="http://schemas.openxmlformats.org/package/2006/metadata/core-properties"/>
+    <ds:schemaRef ds:uri="http://purl.org/dc/elements/1.1/"/>
+    <ds:schemaRef ds:uri="http://purl.org/dc/terms/"/>
+    <ds:schemaRef ds:uri="http://schemas.microsoft.com/internal/obd"/>
   </ds:schemaRefs>
 </ds:datastoreItem>
 </file>
@@ -3019,5 +2568,10 @@
 </file>
 
 <file path=customXml/itemProps3.xml><?xml version="1.0" encoding="utf-8"?>
-<ds:datastoreItem xmlns:ds="http://schemas.openxmlformats.org/officeDocument/2006/customXml" ds:itemID="{D0B98B8F-70E7-40B7-8984-5321BBEE8D17}"/>
+<ds:datastoreItem xmlns:ds="http://schemas.openxmlformats.org/officeDocument/2006/customXml" ds:itemID="{B1B91C15-F5A2-4DE9-9B10-B0453EA309B1}">
+  <ds:schemaRefs>
+    <ds:schemaRef ds:uri="http://schemas.microsoft.com/office/2006/metadata/properties"/>
+    <ds:schemaRef ds:uri="http://schemas.microsoft.com/office/infopath/2007/PartnerControls"/>
+  </ds:schemaRefs>
+</ds:datastoreItem>
 </file>
</xml_diff>